<commit_message>
Localization updates and updated deployment guide
</commit_message>
<xml_diff>
--- a/Timesheet_Getting_Started_Guide.docx
+++ b/Timesheet_Getting_Started_Guide.docx
@@ -1,6 +1,6 @@
 
 <file path=word/document.xml><?xml version="1.0" encoding="utf-8"?>
-<w:document xmlns:wpc="http://schemas.microsoft.com/office/word/2010/wordprocessingCanvas" xmlns:cx="http://schemas.microsoft.com/office/drawing/2014/chartex" xmlns:mc="http://schemas.openxmlformats.org/markup-compatibility/2006" xmlns:o="urn:schemas-microsoft-com:office:office" xmlns:r="http://schemas.openxmlformats.org/officeDocument/2006/relationships" xmlns:m="http://schemas.openxmlformats.org/officeDocument/2006/math" xmlns:v="urn:schemas-microsoft-com:vml" xmlns:wp14="http://schemas.microsoft.com/office/word/2010/wordprocessingDrawing" xmlns:wp="http://schemas.openxmlformats.org/drawingml/2006/wordprocessingDrawing" xmlns:w10="urn:schemas-microsoft-com:office:word" xmlns:w="http://schemas.openxmlformats.org/wordprocessingml/2006/main" xmlns:w14="http://schemas.microsoft.com/office/word/2010/wordml" xmlns:w15="http://schemas.microsoft.com/office/word/2012/wordml" xmlns:w16se="http://schemas.microsoft.com/office/word/2015/wordml/symex" xmlns:wpg="http://schemas.microsoft.com/office/word/2010/wordprocessingGroup" xmlns:wpi="http://schemas.microsoft.com/office/word/2010/wordprocessingInk" xmlns:wne="http://schemas.microsoft.com/office/word/2006/wordml" xmlns:wps="http://schemas.microsoft.com/office/word/2010/wordprocessingShape" mc:Ignorable="w14 w15 w16se wp14">
+<w:document xmlns:wpc="http://schemas.microsoft.com/office/word/2010/wordprocessingCanvas" xmlns:cx="http://schemas.microsoft.com/office/drawing/2014/chartex" xmlns:cx1="http://schemas.microsoft.com/office/drawing/2015/9/8/chartex" xmlns:cx2="http://schemas.microsoft.com/office/drawing/2015/10/21/chartex" xmlns:cx3="http://schemas.microsoft.com/office/drawing/2016/5/9/chartex" xmlns:cx4="http://schemas.microsoft.com/office/drawing/2016/5/10/chartex" xmlns:cx5="http://schemas.microsoft.com/office/drawing/2016/5/11/chartex" xmlns:cx6="http://schemas.microsoft.com/office/drawing/2016/5/12/chartex" xmlns:cx7="http://schemas.microsoft.com/office/drawing/2016/5/13/chartex" xmlns:cx8="http://schemas.microsoft.com/office/drawing/2016/5/14/chartex" xmlns:mc="http://schemas.openxmlformats.org/markup-compatibility/2006" xmlns:aink="http://schemas.microsoft.com/office/drawing/2016/ink" xmlns:am3d="http://schemas.microsoft.com/office/drawing/2017/model3d" xmlns:o="urn:schemas-microsoft-com:office:office" xmlns:r="http://schemas.openxmlformats.org/officeDocument/2006/relationships" xmlns:m="http://schemas.openxmlformats.org/officeDocument/2006/math" xmlns:v="urn:schemas-microsoft-com:vml" xmlns:wp14="http://schemas.microsoft.com/office/word/2010/wordprocessingDrawing" xmlns:wp="http://schemas.openxmlformats.org/drawingml/2006/wordprocessingDrawing" xmlns:w10="urn:schemas-microsoft-com:office:word" xmlns:w="http://schemas.openxmlformats.org/wordprocessingml/2006/main" xmlns:w14="http://schemas.microsoft.com/office/word/2010/wordml" xmlns:w15="http://schemas.microsoft.com/office/word/2012/wordml" xmlns:w16cid="http://schemas.microsoft.com/office/word/2016/wordml/cid" xmlns:w16se="http://schemas.microsoft.com/office/word/2015/wordml/symex" xmlns:wpg="http://schemas.microsoft.com/office/word/2010/wordprocessingGroup" xmlns:wpi="http://schemas.microsoft.com/office/word/2010/wordprocessingInk" xmlns:wne="http://schemas.microsoft.com/office/word/2006/wordml" xmlns:wps="http://schemas.microsoft.com/office/word/2010/wordprocessingShape" mc:Ignorable="w14 w15 w16se w16cid wp14">
   <w:body>
     <w:bookmarkStart w:id="0" w:name="_Hlk511310902" w:displacedByCustomXml="next"/>
     <w:bookmarkEnd w:id="0" w:displacedByCustomXml="next"/>
@@ -214,7 +214,15 @@
                                       <w:sz w:val="48"/>
                                       <w:szCs w:val="48"/>
                                     </w:rPr>
-                                    <w:t xml:space="preserve">Office 365 </w:t>
+                                    <w:t>Office</w:t>
+                                  </w:r>
+                                  <w:r>
+                                    <w:rPr>
+                                      <w:color w:val="FFFFFF" w:themeColor="background1"/>
+                                      <w:sz w:val="48"/>
+                                      <w:szCs w:val="48"/>
+                                    </w:rPr>
+                                    <w:t xml:space="preserve"> 365 </w:t>
                                   </w:r>
                                   <w:r>
                                     <w:rPr>
@@ -241,24 +249,6 @@
                                       <w:szCs w:val="48"/>
                                     </w:rPr>
                                     <w:t>Getting Started Guide</w:t>
-                                  </w:r>
-                                </w:p>
-                                <w:p>
-                                  <w:pPr>
-                                    <w:pStyle w:val="Footer"/>
-                                    <w:rPr>
-                                      <w:color w:val="FFFFFF" w:themeColor="background1"/>
-                                      <w:sz w:val="36"/>
-                                      <w:szCs w:val="48"/>
-                                    </w:rPr>
-                                  </w:pPr>
-                                  <w:r>
-                                    <w:rPr>
-                                      <w:color w:val="FFFFFF" w:themeColor="background1"/>
-                                      <w:sz w:val="28"/>
-                                      <w:szCs w:val="48"/>
-                                    </w:rPr>
-                                    <w:t>Final Release RC1.0</w:t>
                                   </w:r>
                                 </w:p>
                                 <w:p>
@@ -329,7 +319,15 @@
                                 <w:sz w:val="48"/>
                                 <w:szCs w:val="48"/>
                               </w:rPr>
-                              <w:t xml:space="preserve">Office 365 </w:t>
+                              <w:t>Office</w:t>
+                            </w:r>
+                            <w:r>
+                              <w:rPr>
+                                <w:color w:val="FFFFFF" w:themeColor="background1"/>
+                                <w:sz w:val="48"/>
+                                <w:szCs w:val="48"/>
+                              </w:rPr>
+                              <w:t xml:space="preserve"> 365 </w:t>
                             </w:r>
                             <w:r>
                               <w:rPr>
@@ -356,24 +354,6 @@
                                 <w:szCs w:val="48"/>
                               </w:rPr>
                               <w:t>Getting Started Guide</w:t>
-                            </w:r>
-                          </w:p>
-                          <w:p>
-                            <w:pPr>
-                              <w:pStyle w:val="Footer"/>
-                              <w:rPr>
-                                <w:color w:val="FFFFFF" w:themeColor="background1"/>
-                                <w:sz w:val="36"/>
-                                <w:szCs w:val="48"/>
-                              </w:rPr>
-                            </w:pPr>
-                            <w:r>
-                              <w:rPr>
-                                <w:color w:val="FFFFFF" w:themeColor="background1"/>
-                                <w:sz w:val="28"/>
-                                <w:szCs w:val="48"/>
-                              </w:rPr>
-                              <w:t>Final Release RC1.0</w:t>
                             </w:r>
                           </w:p>
                           <w:p>
@@ -553,6 +533,8 @@
                 <w:t>Contents</w:t>
               </w:r>
             </w:p>
+            <w:bookmarkStart w:id="1" w:name="_GoBack"/>
+            <w:bookmarkEnd w:id="1"/>
             <w:p>
               <w:pPr>
                 <w:pStyle w:val="TOC1"/>
@@ -583,7 +565,7 @@
                 </w:rPr>
                 <w:fldChar w:fldCharType="separate"/>
               </w:r>
-              <w:hyperlink w:anchor="_Toc518485609" w:history="1">
+              <w:hyperlink w:anchor="_Toc519113205" w:history="1">
                 <w:r>
                   <w:rPr>
                     <w:rStyle w:val="Hyperlink"/>
@@ -624,7 +606,7 @@
                     <w:noProof/>
                     <w:webHidden/>
                   </w:rPr>
-                  <w:instrText xml:space="preserve"> PAGEREF _Toc518485609 \h </w:instrText>
+                  <w:instrText xml:space="preserve"> PAGEREF _Toc519113205 \h </w:instrText>
                 </w:r>
                 <w:r>
                   <w:rPr>
@@ -667,7 +649,7 @@
                   <w:noProof/>
                 </w:rPr>
               </w:pPr>
-              <w:hyperlink w:anchor="_Toc518485610" w:history="1">
+              <w:hyperlink w:anchor="_Toc519113206" w:history="1">
                 <w:r>
                   <w:rPr>
                     <w:rStyle w:val="Hyperlink"/>
@@ -708,7 +690,7 @@
                     <w:noProof/>
                     <w:webHidden/>
                   </w:rPr>
-                  <w:instrText xml:space="preserve"> PAGEREF _Toc518485610 \h </w:instrText>
+                  <w:instrText xml:space="preserve"> PAGEREF _Toc519113206 \h </w:instrText>
                 </w:r>
                 <w:r>
                   <w:rPr>
@@ -751,7 +733,7 @@
                   <w:noProof/>
                 </w:rPr>
               </w:pPr>
-              <w:hyperlink w:anchor="_Toc518485611" w:history="1">
+              <w:hyperlink w:anchor="_Toc519113207" w:history="1">
                 <w:r>
                   <w:rPr>
                     <w:rStyle w:val="Hyperlink"/>
@@ -792,7 +774,7 @@
                     <w:noProof/>
                     <w:webHidden/>
                   </w:rPr>
-                  <w:instrText xml:space="preserve"> PAGEREF _Toc518485611 \h </w:instrText>
+                  <w:instrText xml:space="preserve"> PAGEREF _Toc519113207 \h </w:instrText>
                 </w:r>
                 <w:r>
                   <w:rPr>
@@ -835,7 +817,7 @@
                   <w:noProof/>
                 </w:rPr>
               </w:pPr>
-              <w:hyperlink w:anchor="_Toc518485612" w:history="1">
+              <w:hyperlink w:anchor="_Toc519113208" w:history="1">
                 <w:r>
                   <w:rPr>
                     <w:rStyle w:val="Hyperlink"/>
@@ -876,7 +858,7 @@
                     <w:noProof/>
                     <w:webHidden/>
                   </w:rPr>
-                  <w:instrText xml:space="preserve"> PAGEREF _Toc518485612 \h </w:instrText>
+                  <w:instrText xml:space="preserve"> PAGEREF _Toc519113208 \h </w:instrText>
                 </w:r>
                 <w:r>
                   <w:rPr>
@@ -919,7 +901,7 @@
                   <w:noProof/>
                 </w:rPr>
               </w:pPr>
-              <w:hyperlink w:anchor="_Toc518485613" w:history="1">
+              <w:hyperlink w:anchor="_Toc519113209" w:history="1">
                 <w:r>
                   <w:rPr>
                     <w:rStyle w:val="Hyperlink"/>
@@ -960,7 +942,7 @@
                     <w:noProof/>
                     <w:webHidden/>
                   </w:rPr>
-                  <w:instrText xml:space="preserve"> PAGEREF _Toc518485613 \h </w:instrText>
+                  <w:instrText xml:space="preserve"> PAGEREF _Toc519113209 \h </w:instrText>
                 </w:r>
                 <w:r>
                   <w:rPr>
@@ -1003,7 +985,7 @@
                   <w:noProof/>
                 </w:rPr>
               </w:pPr>
-              <w:hyperlink w:anchor="_Toc518485614" w:history="1">
+              <w:hyperlink w:anchor="_Toc519113210" w:history="1">
                 <w:r>
                   <w:rPr>
                     <w:rStyle w:val="Hyperlink"/>
@@ -1044,7 +1026,7 @@
                     <w:noProof/>
                     <w:webHidden/>
                   </w:rPr>
-                  <w:instrText xml:space="preserve"> PAGEREF _Toc518485614 \h </w:instrText>
+                  <w:instrText xml:space="preserve"> PAGEREF _Toc519113210 \h </w:instrText>
                 </w:r>
                 <w:r>
                   <w:rPr>
@@ -1087,7 +1069,7 @@
                   <w:noProof/>
                 </w:rPr>
               </w:pPr>
-              <w:hyperlink w:anchor="_Toc518485615" w:history="1">
+              <w:hyperlink w:anchor="_Toc519113211" w:history="1">
                 <w:r>
                   <w:rPr>
                     <w:rStyle w:val="Hyperlink"/>
@@ -1128,7 +1110,7 @@
                     <w:noProof/>
                     <w:webHidden/>
                   </w:rPr>
-                  <w:instrText xml:space="preserve"> PAGEREF _Toc518485615 \h </w:instrText>
+                  <w:instrText xml:space="preserve"> PAGEREF _Toc519113211 \h </w:instrText>
                 </w:r>
                 <w:r>
                   <w:rPr>
@@ -1171,7 +1153,7 @@
                   <w:noProof/>
                 </w:rPr>
               </w:pPr>
-              <w:hyperlink w:anchor="_Toc518485616" w:history="1">
+              <w:hyperlink w:anchor="_Toc519113212" w:history="1">
                 <w:r>
                   <w:rPr>
                     <w:rStyle w:val="Hyperlink"/>
@@ -1212,7 +1194,7 @@
                     <w:noProof/>
                     <w:webHidden/>
                   </w:rPr>
-                  <w:instrText xml:space="preserve"> PAGEREF _Toc518485616 \h </w:instrText>
+                  <w:instrText xml:space="preserve"> PAGEREF _Toc519113212 \h </w:instrText>
                 </w:r>
                 <w:r>
                   <w:rPr>
@@ -1255,7 +1237,7 @@
                   <w:noProof/>
                 </w:rPr>
               </w:pPr>
-              <w:hyperlink w:anchor="_Toc518485617" w:history="1">
+              <w:hyperlink w:anchor="_Toc519113213" w:history="1">
                 <w:r>
                   <w:rPr>
                     <w:rStyle w:val="Hyperlink"/>
@@ -1296,7 +1278,7 @@
                     <w:noProof/>
                     <w:webHidden/>
                   </w:rPr>
-                  <w:instrText xml:space="preserve"> PAGEREF _Toc518485617 \h </w:instrText>
+                  <w:instrText xml:space="preserve"> PAGEREF _Toc519113213 \h </w:instrText>
                 </w:r>
                 <w:r>
                   <w:rPr>
@@ -1339,7 +1321,7 @@
                   <w:noProof/>
                 </w:rPr>
               </w:pPr>
-              <w:hyperlink w:anchor="_Toc518485618" w:history="1">
+              <w:hyperlink w:anchor="_Toc519113214" w:history="1">
                 <w:r>
                   <w:rPr>
                     <w:rStyle w:val="Hyperlink"/>
@@ -1380,7 +1362,7 @@
                     <w:noProof/>
                     <w:webHidden/>
                   </w:rPr>
-                  <w:instrText xml:space="preserve"> PAGEREF _Toc518485618 \h </w:instrText>
+                  <w:instrText xml:space="preserve"> PAGEREF _Toc519113214 \h </w:instrText>
                 </w:r>
                 <w:r>
                   <w:rPr>
@@ -1423,7 +1405,7 @@
                   <w:noProof/>
                 </w:rPr>
               </w:pPr>
-              <w:hyperlink w:anchor="_Toc518485619" w:history="1">
+              <w:hyperlink w:anchor="_Toc519113215" w:history="1">
                 <w:r>
                   <w:rPr>
                     <w:rStyle w:val="Hyperlink"/>
@@ -1464,7 +1446,7 @@
                     <w:noProof/>
                     <w:webHidden/>
                   </w:rPr>
-                  <w:instrText xml:space="preserve"> PAGEREF _Toc518485619 \h </w:instrText>
+                  <w:instrText xml:space="preserve"> PAGEREF _Toc519113215 \h </w:instrText>
                 </w:r>
                 <w:r>
                   <w:rPr>
@@ -1507,7 +1489,7 @@
                   <w:noProof/>
                 </w:rPr>
               </w:pPr>
-              <w:hyperlink w:anchor="_Toc518485620" w:history="1">
+              <w:hyperlink w:anchor="_Toc519113216" w:history="1">
                 <w:r>
                   <w:rPr>
                     <w:rStyle w:val="Hyperlink"/>
@@ -1548,7 +1530,7 @@
                     <w:noProof/>
                     <w:webHidden/>
                   </w:rPr>
-                  <w:instrText xml:space="preserve"> PAGEREF _Toc518485620 \h </w:instrText>
+                  <w:instrText xml:space="preserve"> PAGEREF _Toc519113216 \h </w:instrText>
                 </w:r>
                 <w:r>
                   <w:rPr>
@@ -1591,7 +1573,7 @@
                   <w:noProof/>
                 </w:rPr>
               </w:pPr>
-              <w:hyperlink w:anchor="_Toc518485621" w:history="1">
+              <w:hyperlink w:anchor="_Toc519113217" w:history="1">
                 <w:r>
                   <w:rPr>
                     <w:rStyle w:val="Hyperlink"/>
@@ -1632,7 +1614,7 @@
                     <w:noProof/>
                     <w:webHidden/>
                   </w:rPr>
-                  <w:instrText xml:space="preserve"> PAGEREF _Toc518485621 \h </w:instrText>
+                  <w:instrText xml:space="preserve"> PAGEREF _Toc519113217 \h </w:instrText>
                 </w:r>
                 <w:r>
                   <w:rPr>
@@ -1675,7 +1657,7 @@
                   <w:noProof/>
                 </w:rPr>
               </w:pPr>
-              <w:hyperlink w:anchor="_Toc518485622" w:history="1">
+              <w:hyperlink w:anchor="_Toc519113218" w:history="1">
                 <w:r>
                   <w:rPr>
                     <w:rStyle w:val="Hyperlink"/>
@@ -1716,7 +1698,7 @@
                     <w:noProof/>
                     <w:webHidden/>
                   </w:rPr>
-                  <w:instrText xml:space="preserve"> PAGEREF _Toc518485622 \h </w:instrText>
+                  <w:instrText xml:space="preserve"> PAGEREF _Toc519113218 \h </w:instrText>
                 </w:r>
                 <w:r>
                   <w:rPr>
@@ -1759,7 +1741,7 @@
                   <w:noProof/>
                 </w:rPr>
               </w:pPr>
-              <w:hyperlink w:anchor="_Toc518485623" w:history="1">
+              <w:hyperlink w:anchor="_Toc519113219" w:history="1">
                 <w:r>
                   <w:rPr>
                     <w:rStyle w:val="Hyperlink"/>
@@ -1800,7 +1782,7 @@
                     <w:noProof/>
                     <w:webHidden/>
                   </w:rPr>
-                  <w:instrText xml:space="preserve"> PAGEREF _Toc518485623 \h </w:instrText>
+                  <w:instrText xml:space="preserve"> PAGEREF _Toc519113219 \h </w:instrText>
                 </w:r>
                 <w:r>
                   <w:rPr>
@@ -1843,7 +1825,7 @@
                   <w:noProof/>
                 </w:rPr>
               </w:pPr>
-              <w:hyperlink w:anchor="_Toc518485624" w:history="1">
+              <w:hyperlink w:anchor="_Toc519113220" w:history="1">
                 <w:r>
                   <w:rPr>
                     <w:rStyle w:val="Hyperlink"/>
@@ -1884,7 +1866,7 @@
                     <w:noProof/>
                     <w:webHidden/>
                   </w:rPr>
-                  <w:instrText xml:space="preserve"> PAGEREF _Toc518485624 \h </w:instrText>
+                  <w:instrText xml:space="preserve"> PAGEREF _Toc519113220 \h </w:instrText>
                 </w:r>
                 <w:r>
                   <w:rPr>
@@ -1927,7 +1909,7 @@
                   <w:noProof/>
                 </w:rPr>
               </w:pPr>
-              <w:hyperlink w:anchor="_Toc518485625" w:history="1">
+              <w:hyperlink w:anchor="_Toc519113221" w:history="1">
                 <w:r>
                   <w:rPr>
                     <w:rStyle w:val="Hyperlink"/>
@@ -1968,7 +1950,7 @@
                     <w:noProof/>
                     <w:webHidden/>
                   </w:rPr>
-                  <w:instrText xml:space="preserve"> PAGEREF _Toc518485625 \h </w:instrText>
+                  <w:instrText xml:space="preserve"> PAGEREF _Toc519113221 \h </w:instrText>
                 </w:r>
                 <w:r>
                   <w:rPr>
@@ -2011,7 +1993,7 @@
                   <w:noProof/>
                 </w:rPr>
               </w:pPr>
-              <w:hyperlink w:anchor="_Toc518485626" w:history="1">
+              <w:hyperlink w:anchor="_Toc519113222" w:history="1">
                 <w:r>
                   <w:rPr>
                     <w:rStyle w:val="Hyperlink"/>
@@ -2052,7 +2034,7 @@
                     <w:noProof/>
                     <w:webHidden/>
                   </w:rPr>
-                  <w:instrText xml:space="preserve"> PAGEREF _Toc518485626 \h </w:instrText>
+                  <w:instrText xml:space="preserve"> PAGEREF _Toc519113222 \h </w:instrText>
                 </w:r>
                 <w:r>
                   <w:rPr>
@@ -2095,7 +2077,7 @@
                   <w:noProof/>
                 </w:rPr>
               </w:pPr>
-              <w:hyperlink w:anchor="_Toc518485627" w:history="1">
+              <w:hyperlink w:anchor="_Toc519113223" w:history="1">
                 <w:r>
                   <w:rPr>
                     <w:rStyle w:val="Hyperlink"/>
@@ -2136,7 +2118,7 @@
                     <w:noProof/>
                     <w:webHidden/>
                   </w:rPr>
-                  <w:instrText xml:space="preserve"> PAGEREF _Toc518485627 \h </w:instrText>
+                  <w:instrText xml:space="preserve"> PAGEREF _Toc519113223 \h </w:instrText>
                 </w:r>
                 <w:r>
                   <w:rPr>
@@ -2179,7 +2161,7 @@
                   <w:noProof/>
                 </w:rPr>
               </w:pPr>
-              <w:hyperlink w:anchor="_Toc518485628" w:history="1">
+              <w:hyperlink w:anchor="_Toc519113224" w:history="1">
                 <w:r>
                   <w:rPr>
                     <w:rStyle w:val="Hyperlink"/>
@@ -2220,7 +2202,7 @@
                     <w:noProof/>
                     <w:webHidden/>
                   </w:rPr>
-                  <w:instrText xml:space="preserve"> PAGEREF _Toc518485628 \h </w:instrText>
+                  <w:instrText xml:space="preserve"> PAGEREF _Toc519113224 \h </w:instrText>
                 </w:r>
                 <w:r>
                   <w:rPr>
@@ -2263,7 +2245,7 @@
                   <w:noProof/>
                 </w:rPr>
               </w:pPr>
-              <w:hyperlink w:anchor="_Toc518485629" w:history="1">
+              <w:hyperlink w:anchor="_Toc519113225" w:history="1">
                 <w:r>
                   <w:rPr>
                     <w:rStyle w:val="Hyperlink"/>
@@ -2304,7 +2286,7 @@
                     <w:noProof/>
                     <w:webHidden/>
                   </w:rPr>
-                  <w:instrText xml:space="preserve"> PAGEREF _Toc518485629 \h </w:instrText>
+                  <w:instrText xml:space="preserve"> PAGEREF _Toc519113225 \h </w:instrText>
                 </w:r>
                 <w:r>
                   <w:rPr>
@@ -2347,7 +2329,7 @@
                   <w:noProof/>
                 </w:rPr>
               </w:pPr>
-              <w:hyperlink w:anchor="_Toc518485630" w:history="1">
+              <w:hyperlink w:anchor="_Toc519113226" w:history="1">
                 <w:r>
                   <w:rPr>
                     <w:rStyle w:val="Hyperlink"/>
@@ -2388,7 +2370,7 @@
                     <w:noProof/>
                     <w:webHidden/>
                   </w:rPr>
-                  <w:instrText xml:space="preserve"> PAGEREF _Toc518485630 \h </w:instrText>
+                  <w:instrText xml:space="preserve"> PAGEREF _Toc519113226 \h </w:instrText>
                 </w:r>
                 <w:r>
                   <w:rPr>
@@ -2431,7 +2413,7 @@
                   <w:noProof/>
                 </w:rPr>
               </w:pPr>
-              <w:hyperlink w:anchor="_Toc518485631" w:history="1">
+              <w:hyperlink w:anchor="_Toc519113227" w:history="1">
                 <w:r>
                   <w:rPr>
                     <w:rStyle w:val="Hyperlink"/>
@@ -2472,7 +2454,7 @@
                     <w:noProof/>
                     <w:webHidden/>
                   </w:rPr>
-                  <w:instrText xml:space="preserve"> PAGEREF _Toc518485631 \h </w:instrText>
+                  <w:instrText xml:space="preserve"> PAGEREF _Toc519113227 \h </w:instrText>
                 </w:r>
                 <w:r>
                   <w:rPr>
@@ -2515,7 +2497,7 @@
                   <w:noProof/>
                 </w:rPr>
               </w:pPr>
-              <w:hyperlink w:anchor="_Toc518485632" w:history="1">
+              <w:hyperlink w:anchor="_Toc519113228" w:history="1">
                 <w:r>
                   <w:rPr>
                     <w:rStyle w:val="Hyperlink"/>
@@ -2556,7 +2538,7 @@
                     <w:noProof/>
                     <w:webHidden/>
                   </w:rPr>
-                  <w:instrText xml:space="preserve"> PAGEREF _Toc518485632 \h </w:instrText>
+                  <w:instrText xml:space="preserve"> PAGEREF _Toc519113228 \h </w:instrText>
                 </w:r>
                 <w:r>
                   <w:rPr>
@@ -2576,7 +2558,7 @@
                     <w:noProof/>
                     <w:webHidden/>
                   </w:rPr>
-                  <w:t>17</w:t>
+                  <w:t>18</w:t>
                 </w:r>
                 <w:r>
                   <w:rPr>
@@ -2599,7 +2581,7 @@
                   <w:noProof/>
                 </w:rPr>
               </w:pPr>
-              <w:hyperlink w:anchor="_Toc518485633" w:history="1">
+              <w:hyperlink w:anchor="_Toc519113229" w:history="1">
                 <w:r>
                   <w:rPr>
                     <w:rStyle w:val="Hyperlink"/>
@@ -2640,7 +2622,7 @@
                     <w:noProof/>
                     <w:webHidden/>
                   </w:rPr>
-                  <w:instrText xml:space="preserve"> PAGEREF _Toc518485633 \h </w:instrText>
+                  <w:instrText xml:space="preserve"> PAGEREF _Toc519113229 \h </w:instrText>
                 </w:r>
                 <w:r>
                   <w:rPr>
@@ -2683,7 +2665,7 @@
                   <w:noProof/>
                 </w:rPr>
               </w:pPr>
-              <w:hyperlink w:anchor="_Toc518485634" w:history="1">
+              <w:hyperlink w:anchor="_Toc519113230" w:history="1">
                 <w:r>
                   <w:rPr>
                     <w:rStyle w:val="Hyperlink"/>
@@ -2724,7 +2706,7 @@
                     <w:noProof/>
                     <w:webHidden/>
                   </w:rPr>
-                  <w:instrText xml:space="preserve"> PAGEREF _Toc518485634 \h </w:instrText>
+                  <w:instrText xml:space="preserve"> PAGEREF _Toc519113230 \h </w:instrText>
                 </w:r>
                 <w:r>
                   <w:rPr>
@@ -2767,7 +2749,7 @@
                   <w:noProof/>
                 </w:rPr>
               </w:pPr>
-              <w:hyperlink w:anchor="_Toc518485635" w:history="1">
+              <w:hyperlink w:anchor="_Toc519113231" w:history="1">
                 <w:r>
                   <w:rPr>
                     <w:rStyle w:val="Hyperlink"/>
@@ -2808,7 +2790,7 @@
                     <w:noProof/>
                     <w:webHidden/>
                   </w:rPr>
-                  <w:instrText xml:space="preserve"> PAGEREF _Toc518485635 \h </w:instrText>
+                  <w:instrText xml:space="preserve"> PAGEREF _Toc519113231 \h </w:instrText>
                 </w:r>
                 <w:r>
                   <w:rPr>
@@ -2851,7 +2833,7 @@
                   <w:noProof/>
                 </w:rPr>
               </w:pPr>
-              <w:hyperlink w:anchor="_Toc518485636" w:history="1">
+              <w:hyperlink w:anchor="_Toc519113232" w:history="1">
                 <w:r>
                   <w:rPr>
                     <w:rStyle w:val="Hyperlink"/>
@@ -2892,7 +2874,7 @@
                     <w:noProof/>
                     <w:webHidden/>
                   </w:rPr>
-                  <w:instrText xml:space="preserve"> PAGEREF _Toc518485636 \h </w:instrText>
+                  <w:instrText xml:space="preserve"> PAGEREF _Toc519113232 \h </w:instrText>
                 </w:r>
                 <w:r>
                   <w:rPr>
@@ -2935,7 +2917,7 @@
                   <w:noProof/>
                 </w:rPr>
               </w:pPr>
-              <w:hyperlink w:anchor="_Toc518485637" w:history="1">
+              <w:hyperlink w:anchor="_Toc519113233" w:history="1">
                 <w:r>
                   <w:rPr>
                     <w:rStyle w:val="Hyperlink"/>
@@ -2976,7 +2958,7 @@
                     <w:noProof/>
                     <w:webHidden/>
                   </w:rPr>
-                  <w:instrText xml:space="preserve"> PAGEREF _Toc518485637 \h </w:instrText>
+                  <w:instrText xml:space="preserve"> PAGEREF _Toc519113233 \h </w:instrText>
                 </w:r>
                 <w:r>
                   <w:rPr>
@@ -3019,7 +3001,7 @@
                   <w:noProof/>
                 </w:rPr>
               </w:pPr>
-              <w:hyperlink w:anchor="_Toc518485638" w:history="1">
+              <w:hyperlink w:anchor="_Toc519113234" w:history="1">
                 <w:r>
                   <w:rPr>
                     <w:rStyle w:val="Hyperlink"/>
@@ -3060,7 +3042,7 @@
                     <w:noProof/>
                     <w:webHidden/>
                   </w:rPr>
-                  <w:instrText xml:space="preserve"> PAGEREF _Toc518485638 \h </w:instrText>
+                  <w:instrText xml:space="preserve"> PAGEREF _Toc519113234 \h </w:instrText>
                 </w:r>
                 <w:r>
                   <w:rPr>
@@ -3103,7 +3085,7 @@
                   <w:noProof/>
                 </w:rPr>
               </w:pPr>
-              <w:hyperlink w:anchor="_Toc518485639" w:history="1">
+              <w:hyperlink w:anchor="_Toc519113235" w:history="1">
                 <w:r>
                   <w:rPr>
                     <w:rStyle w:val="Hyperlink"/>
@@ -3144,7 +3126,7 @@
                     <w:noProof/>
                     <w:webHidden/>
                   </w:rPr>
-                  <w:instrText xml:space="preserve"> PAGEREF _Toc518485639 \h </w:instrText>
+                  <w:instrText xml:space="preserve"> PAGEREF _Toc519113235 \h </w:instrText>
                 </w:r>
                 <w:r>
                   <w:rPr>
@@ -3187,7 +3169,7 @@
                   <w:noProof/>
                 </w:rPr>
               </w:pPr>
-              <w:hyperlink w:anchor="_Toc518485640" w:history="1">
+              <w:hyperlink w:anchor="_Toc519113236" w:history="1">
                 <w:r>
                   <w:rPr>
                     <w:rStyle w:val="Hyperlink"/>
@@ -3228,7 +3210,7 @@
                     <w:noProof/>
                     <w:webHidden/>
                   </w:rPr>
-                  <w:instrText xml:space="preserve"> PAGEREF _Toc518485640 \h </w:instrText>
+                  <w:instrText xml:space="preserve"> PAGEREF _Toc519113236 \h </w:instrText>
                 </w:r>
                 <w:r>
                   <w:rPr>
@@ -3271,7 +3253,7 @@
                   <w:noProof/>
                 </w:rPr>
               </w:pPr>
-              <w:hyperlink w:anchor="_Toc518485641" w:history="1">
+              <w:hyperlink w:anchor="_Toc519113237" w:history="1">
                 <w:r>
                   <w:rPr>
                     <w:rStyle w:val="Hyperlink"/>
@@ -3312,7 +3294,7 @@
                     <w:noProof/>
                     <w:webHidden/>
                   </w:rPr>
-                  <w:instrText xml:space="preserve"> PAGEREF _Toc518485641 \h </w:instrText>
+                  <w:instrText xml:space="preserve"> PAGEREF _Toc519113237 \h </w:instrText>
                 </w:r>
                 <w:r>
                   <w:rPr>
@@ -3355,7 +3337,7 @@
                   <w:noProof/>
                 </w:rPr>
               </w:pPr>
-              <w:hyperlink w:anchor="_Toc518485642" w:history="1">
+              <w:hyperlink w:anchor="_Toc519113238" w:history="1">
                 <w:r>
                   <w:rPr>
                     <w:rStyle w:val="Hyperlink"/>
@@ -3396,7 +3378,7 @@
                     <w:noProof/>
                     <w:webHidden/>
                   </w:rPr>
-                  <w:instrText xml:space="preserve"> PAGEREF _Toc518485642 \h </w:instrText>
+                  <w:instrText xml:space="preserve"> PAGEREF _Toc519113238 \h </w:instrText>
                 </w:r>
                 <w:r>
                   <w:rPr>
@@ -3439,7 +3421,7 @@
                   <w:noProof/>
                 </w:rPr>
               </w:pPr>
-              <w:hyperlink w:anchor="_Toc518485643" w:history="1">
+              <w:hyperlink w:anchor="_Toc519113239" w:history="1">
                 <w:r>
                   <w:rPr>
                     <w:rStyle w:val="Hyperlink"/>
@@ -3480,7 +3462,7 @@
                     <w:noProof/>
                     <w:webHidden/>
                   </w:rPr>
-                  <w:instrText xml:space="preserve"> PAGEREF _Toc518485643 \h </w:instrText>
+                  <w:instrText xml:space="preserve"> PAGEREF _Toc519113239 \h </w:instrText>
                 </w:r>
                 <w:r>
                   <w:rPr>
@@ -3523,7 +3505,7 @@
                   <w:noProof/>
                 </w:rPr>
               </w:pPr>
-              <w:hyperlink w:anchor="_Toc518485644" w:history="1">
+              <w:hyperlink w:anchor="_Toc519113240" w:history="1">
                 <w:r>
                   <w:rPr>
                     <w:rStyle w:val="Hyperlink"/>
@@ -3564,7 +3546,7 @@
                     <w:noProof/>
                     <w:webHidden/>
                   </w:rPr>
-                  <w:instrText xml:space="preserve"> PAGEREF _Toc518485644 \h </w:instrText>
+                  <w:instrText xml:space="preserve"> PAGEREF _Toc519113240 \h </w:instrText>
                 </w:r>
                 <w:r>
                   <w:rPr>
@@ -3607,7 +3589,7 @@
                   <w:noProof/>
                 </w:rPr>
               </w:pPr>
-              <w:hyperlink w:anchor="_Toc518485645" w:history="1">
+              <w:hyperlink w:anchor="_Toc519113241" w:history="1">
                 <w:r>
                   <w:rPr>
                     <w:rStyle w:val="Hyperlink"/>
@@ -3648,7 +3630,7 @@
                     <w:noProof/>
                     <w:webHidden/>
                   </w:rPr>
-                  <w:instrText xml:space="preserve"> PAGEREF _Toc518485645 \h </w:instrText>
+                  <w:instrText xml:space="preserve"> PAGEREF _Toc519113241 \h </w:instrText>
                 </w:r>
                 <w:r>
                   <w:rPr>
@@ -3691,7 +3673,7 @@
                   <w:noProof/>
                 </w:rPr>
               </w:pPr>
-              <w:hyperlink w:anchor="_Toc518485646" w:history="1">
+              <w:hyperlink w:anchor="_Toc519113242" w:history="1">
                 <w:r>
                   <w:rPr>
                     <w:rStyle w:val="Hyperlink"/>
@@ -3732,7 +3714,7 @@
                     <w:noProof/>
                     <w:webHidden/>
                   </w:rPr>
-                  <w:instrText xml:space="preserve"> PAGEREF _Toc518485646 \h </w:instrText>
+                  <w:instrText xml:space="preserve"> PAGEREF _Toc519113242 \h </w:instrText>
                 </w:r>
                 <w:r>
                   <w:rPr>
@@ -3775,7 +3757,7 @@
                   <w:noProof/>
                 </w:rPr>
               </w:pPr>
-              <w:hyperlink w:anchor="_Toc518485647" w:history="1">
+              <w:hyperlink w:anchor="_Toc519113243" w:history="1">
                 <w:r>
                   <w:rPr>
                     <w:rStyle w:val="Hyperlink"/>
@@ -3816,7 +3798,7 @@
                     <w:noProof/>
                     <w:webHidden/>
                   </w:rPr>
-                  <w:instrText xml:space="preserve"> PAGEREF _Toc518485647 \h </w:instrText>
+                  <w:instrText xml:space="preserve"> PAGEREF _Toc519113243 \h </w:instrText>
                 </w:r>
                 <w:r>
                   <w:rPr>
@@ -3859,7 +3841,7 @@
                   <w:noProof/>
                 </w:rPr>
               </w:pPr>
-              <w:hyperlink w:anchor="_Toc518485648" w:history="1">
+              <w:hyperlink w:anchor="_Toc519113244" w:history="1">
                 <w:r>
                   <w:rPr>
                     <w:rStyle w:val="Hyperlink"/>
@@ -3900,7 +3882,7 @@
                     <w:noProof/>
                     <w:webHidden/>
                   </w:rPr>
-                  <w:instrText xml:space="preserve"> PAGEREF _Toc518485648 \h </w:instrText>
+                  <w:instrText xml:space="preserve"> PAGEREF _Toc519113244 \h </w:instrText>
                 </w:r>
                 <w:r>
                   <w:rPr>
@@ -3943,7 +3925,7 @@
                   <w:noProof/>
                 </w:rPr>
               </w:pPr>
-              <w:hyperlink w:anchor="_Toc518485649" w:history="1">
+              <w:hyperlink w:anchor="_Toc519113245" w:history="1">
                 <w:r>
                   <w:rPr>
                     <w:rStyle w:val="Hyperlink"/>
@@ -3984,7 +3966,7 @@
                     <w:noProof/>
                     <w:webHidden/>
                   </w:rPr>
-                  <w:instrText xml:space="preserve"> PAGEREF _Toc518485649 \h </w:instrText>
+                  <w:instrText xml:space="preserve"> PAGEREF _Toc519113245 \h </w:instrText>
                 </w:r>
                 <w:r>
                   <w:rPr>
@@ -4027,7 +4009,7 @@
                   <w:noProof/>
                 </w:rPr>
               </w:pPr>
-              <w:hyperlink w:anchor="_Toc518485650" w:history="1">
+              <w:hyperlink w:anchor="_Toc519113246" w:history="1">
                 <w:r>
                   <w:rPr>
                     <w:rStyle w:val="Hyperlink"/>
@@ -4068,7 +4050,7 @@
                     <w:noProof/>
                     <w:webHidden/>
                   </w:rPr>
-                  <w:instrText xml:space="preserve"> PAGEREF _Toc518485650 \h </w:instrText>
+                  <w:instrText xml:space="preserve"> PAGEREF _Toc519113246 \h </w:instrText>
                 </w:r>
                 <w:r>
                   <w:rPr>
@@ -4111,7 +4093,7 @@
                   <w:noProof/>
                 </w:rPr>
               </w:pPr>
-              <w:hyperlink w:anchor="_Toc518485651" w:history="1">
+              <w:hyperlink w:anchor="_Toc519113247" w:history="1">
                 <w:r>
                   <w:rPr>
                     <w:rStyle w:val="Hyperlink"/>
@@ -4152,7 +4134,7 @@
                     <w:noProof/>
                     <w:webHidden/>
                   </w:rPr>
-                  <w:instrText xml:space="preserve"> PAGEREF _Toc518485651 \h </w:instrText>
+                  <w:instrText xml:space="preserve"> PAGEREF _Toc519113247 \h </w:instrText>
                 </w:r>
                 <w:r>
                   <w:rPr>
@@ -4195,7 +4177,7 @@
                   <w:noProof/>
                 </w:rPr>
               </w:pPr>
-              <w:hyperlink w:anchor="_Toc518485652" w:history="1">
+              <w:hyperlink w:anchor="_Toc519113248" w:history="1">
                 <w:r>
                   <w:rPr>
                     <w:rStyle w:val="Hyperlink"/>
@@ -4236,7 +4218,7 @@
                     <w:noProof/>
                     <w:webHidden/>
                   </w:rPr>
-                  <w:instrText xml:space="preserve"> PAGEREF _Toc518485652 \h </w:instrText>
+                  <w:instrText xml:space="preserve"> PAGEREF _Toc519113248 \h </w:instrText>
                 </w:r>
                 <w:r>
                   <w:rPr>
@@ -4279,7 +4261,7 @@
                   <w:noProof/>
                 </w:rPr>
               </w:pPr>
-              <w:hyperlink w:anchor="_Toc518485653" w:history="1">
+              <w:hyperlink w:anchor="_Toc519113249" w:history="1">
                 <w:r>
                   <w:rPr>
                     <w:rStyle w:val="Hyperlink"/>
@@ -4320,7 +4302,7 @@
                     <w:noProof/>
                     <w:webHidden/>
                   </w:rPr>
-                  <w:instrText xml:space="preserve"> PAGEREF _Toc518485653 \h </w:instrText>
+                  <w:instrText xml:space="preserve"> PAGEREF _Toc519113249 \h </w:instrText>
                 </w:r>
                 <w:r>
                   <w:rPr>
@@ -4363,7 +4345,7 @@
                   <w:noProof/>
                 </w:rPr>
               </w:pPr>
-              <w:hyperlink w:anchor="_Toc518485654" w:history="1">
+              <w:hyperlink w:anchor="_Toc519113250" w:history="1">
                 <w:r>
                   <w:rPr>
                     <w:rStyle w:val="Hyperlink"/>
@@ -4404,7 +4386,7 @@
                     <w:noProof/>
                     <w:webHidden/>
                   </w:rPr>
-                  <w:instrText xml:space="preserve"> PAGEREF _Toc518485654 \h </w:instrText>
+                  <w:instrText xml:space="preserve"> PAGEREF _Toc519113250 \h </w:instrText>
                 </w:r>
                 <w:r>
                   <w:rPr>
@@ -4447,7 +4429,7 @@
                   <w:noProof/>
                 </w:rPr>
               </w:pPr>
-              <w:hyperlink w:anchor="_Toc518485655" w:history="1">
+              <w:hyperlink w:anchor="_Toc519113251" w:history="1">
                 <w:r>
                   <w:rPr>
                     <w:rStyle w:val="Hyperlink"/>
@@ -4488,7 +4470,7 @@
                     <w:noProof/>
                     <w:webHidden/>
                   </w:rPr>
-                  <w:instrText xml:space="preserve"> PAGEREF _Toc518485655 \h </w:instrText>
+                  <w:instrText xml:space="preserve"> PAGEREF _Toc519113251 \h </w:instrText>
                 </w:r>
                 <w:r>
                   <w:rPr>
@@ -4531,7 +4513,7 @@
                   <w:noProof/>
                 </w:rPr>
               </w:pPr>
-              <w:hyperlink w:anchor="_Toc518485656" w:history="1">
+              <w:hyperlink w:anchor="_Toc519113252" w:history="1">
                 <w:r>
                   <w:rPr>
                     <w:rStyle w:val="Hyperlink"/>
@@ -4572,7 +4554,7 @@
                     <w:noProof/>
                     <w:webHidden/>
                   </w:rPr>
-                  <w:instrText xml:space="preserve"> PAGEREF _Toc518485656 \h </w:instrText>
+                  <w:instrText xml:space="preserve"> PAGEREF _Toc519113252 \h </w:instrText>
                 </w:r>
                 <w:r>
                   <w:rPr>
@@ -4615,7 +4597,7 @@
                   <w:noProof/>
                 </w:rPr>
               </w:pPr>
-              <w:hyperlink w:anchor="_Toc518485657" w:history="1">
+              <w:hyperlink w:anchor="_Toc519113253" w:history="1">
                 <w:r>
                   <w:rPr>
                     <w:rStyle w:val="Hyperlink"/>
@@ -4656,7 +4638,7 @@
                     <w:noProof/>
                     <w:webHidden/>
                   </w:rPr>
-                  <w:instrText xml:space="preserve"> PAGEREF _Toc518485657 \h </w:instrText>
+                  <w:instrText xml:space="preserve"> PAGEREF _Toc519113253 \h </w:instrText>
                 </w:r>
                 <w:r>
                   <w:rPr>
@@ -4699,7 +4681,7 @@
                   <w:noProof/>
                 </w:rPr>
               </w:pPr>
-              <w:hyperlink w:anchor="_Toc518485658" w:history="1">
+              <w:hyperlink w:anchor="_Toc519113254" w:history="1">
                 <w:r>
                   <w:rPr>
                     <w:rStyle w:val="Hyperlink"/>
@@ -4740,7 +4722,7 @@
                     <w:noProof/>
                     <w:webHidden/>
                   </w:rPr>
-                  <w:instrText xml:space="preserve"> PAGEREF _Toc518485658 \h </w:instrText>
+                  <w:instrText xml:space="preserve"> PAGEREF _Toc519113254 \h </w:instrText>
                 </w:r>
                 <w:r>
                   <w:rPr>
@@ -4783,7 +4765,7 @@
                   <w:noProof/>
                 </w:rPr>
               </w:pPr>
-              <w:hyperlink w:anchor="_Toc518485659" w:history="1">
+              <w:hyperlink w:anchor="_Toc519113255" w:history="1">
                 <w:r>
                   <w:rPr>
                     <w:rStyle w:val="Hyperlink"/>
@@ -4824,7 +4806,7 @@
                     <w:noProof/>
                     <w:webHidden/>
                   </w:rPr>
-                  <w:instrText xml:space="preserve"> PAGEREF _Toc518485659 \h </w:instrText>
+                  <w:instrText xml:space="preserve"> PAGEREF _Toc519113255 \h </w:instrText>
                 </w:r>
                 <w:r>
                   <w:rPr>
@@ -4882,10 +4864,10 @@
         </w:sdt>
       </w:sdtContent>
     </w:sdt>
-    <w:bookmarkStart w:id="1" w:name="_Toc407104364" w:displacedByCustomXml="prev"/>
-    <w:bookmarkStart w:id="2" w:name="_Toc297286694" w:displacedByCustomXml="prev"/>
-    <w:bookmarkStart w:id="3" w:name="_Toc365630825" w:displacedByCustomXml="prev"/>
-    <w:bookmarkStart w:id="4" w:name="_Toc372271690" w:displacedByCustomXml="prev"/>
+    <w:bookmarkStart w:id="2" w:name="_Toc407104364" w:displacedByCustomXml="prev"/>
+    <w:bookmarkStart w:id="3" w:name="_Toc297286694" w:displacedByCustomXml="prev"/>
+    <w:bookmarkStart w:id="4" w:name="_Toc365630825" w:displacedByCustomXml="prev"/>
+    <w:bookmarkStart w:id="5" w:name="_Toc372271690" w:displacedByCustomXml="prev"/>
     <w:p>
       <w:pPr>
         <w:rPr>
@@ -4946,7 +4928,7 @@
           <w:sz w:val="28"/>
         </w:rPr>
       </w:pPr>
-      <w:bookmarkStart w:id="5" w:name="_Toc518485609"/>
+      <w:bookmarkStart w:id="6" w:name="_Toc519113205"/>
       <w:r>
         <w:rPr>
           <w:sz w:val="28"/>
@@ -4954,31 +4936,43 @@
         <w:lastRenderedPageBreak/>
         <w:t>Overview</w:t>
       </w:r>
-      <w:bookmarkEnd w:id="5"/>
-    </w:p>
-    <w:p>
-      <w:pPr>
-        <w:rPr>
-          <w:sz w:val="20"/>
-        </w:rPr>
-      </w:pPr>
-      <w:r>
-        <w:rPr>
-          <w:sz w:val="20"/>
-        </w:rPr>
-        <w:t xml:space="preserve">The purpose of this document is to provide guidance to an ISV partner who is familiar with Office 365, Microsoft Azure and web application implementation. This document is part of </w:t>
-      </w:r>
-      <w:r>
-        <w:rPr>
-          <w:sz w:val="20"/>
-        </w:rPr>
-        <w:t xml:space="preserve">the Final Release RC1 of the solution - </w:t>
-      </w:r>
-      <w:r>
-        <w:rPr>
-          <w:sz w:val="20"/>
-        </w:rPr>
-        <w:t xml:space="preserve">Office 365 </w:t>
+      <w:bookmarkEnd w:id="6"/>
+    </w:p>
+    <w:p>
+      <w:pPr>
+        <w:rPr>
+          <w:sz w:val="20"/>
+        </w:rPr>
+      </w:pPr>
+      <w:r>
+        <w:rPr>
+          <w:sz w:val="20"/>
+        </w:rPr>
+        <w:t xml:space="preserve">The purpose of this document is to provide guidance to an ISV partner who is familiar with Office 365, Microsoft Azure and web </w:t>
+      </w:r>
+      <w:r>
+        <w:rPr>
+          <w:sz w:val="20"/>
+        </w:rPr>
+        <w:t xml:space="preserve">development to </w:t>
+      </w:r>
+      <w:r>
+        <w:rPr>
+          <w:sz w:val="20"/>
+        </w:rPr>
+        <w:t xml:space="preserve">setup and deploy </w:t>
+      </w:r>
+      <w:r>
+        <w:rPr>
+          <w:sz w:val="20"/>
+        </w:rPr>
+        <w:t>Office</w:t>
+      </w:r>
+      <w:r>
+        <w:rPr>
+          <w:sz w:val="20"/>
+        </w:rPr>
+        <w:t xml:space="preserve"> 365 </w:t>
       </w:r>
       <w:r>
         <w:rPr>
@@ -4990,7 +4984,7 @@
         <w:rPr>
           <w:sz w:val="20"/>
         </w:rPr>
-        <w:t>, on setup and deployment</w:t>
+        <w:t xml:space="preserve"> solution</w:t>
       </w:r>
       <w:r>
         <w:rPr>
@@ -5013,23 +5007,23 @@
           <w:sz w:val="24"/>
         </w:rPr>
       </w:pPr>
-      <w:bookmarkStart w:id="6" w:name="_Toc518485610"/>
+      <w:bookmarkStart w:id="7" w:name="_Toc519113206"/>
       <w:r>
         <w:rPr>
           <w:sz w:val="24"/>
         </w:rPr>
         <w:t>Prerequisites</w:t>
       </w:r>
-      <w:bookmarkEnd w:id="6"/>
-    </w:p>
-    <w:p>
-      <w:pPr>
-        <w:rPr>
-          <w:sz w:val="20"/>
-        </w:rPr>
-      </w:pPr>
-      <w:bookmarkStart w:id="7" w:name="_Toc504130023"/>
       <w:bookmarkEnd w:id="7"/>
+    </w:p>
+    <w:p>
+      <w:pPr>
+        <w:rPr>
+          <w:sz w:val="20"/>
+        </w:rPr>
+      </w:pPr>
+      <w:bookmarkStart w:id="8" w:name="_Toc504130023"/>
+      <w:bookmarkEnd w:id="8"/>
       <w:r>
         <w:rPr>
           <w:sz w:val="20"/>
@@ -5124,14 +5118,14 @@
           <w:sz w:val="28"/>
         </w:rPr>
       </w:pPr>
-      <w:bookmarkStart w:id="8" w:name="_Toc518485611"/>
+      <w:bookmarkStart w:id="9" w:name="_Toc519113207"/>
       <w:r>
         <w:rPr>
           <w:sz w:val="28"/>
         </w:rPr>
         <w:t>Setup Azure App Service</w:t>
       </w:r>
-      <w:bookmarkEnd w:id="8"/>
+      <w:bookmarkEnd w:id="9"/>
     </w:p>
     <w:p>
       <w:pPr>
@@ -5166,7 +5160,7 @@
         </w:rPr>
         <w:t xml:space="preserve"> </w:t>
       </w:r>
-      <w:bookmarkStart w:id="9" w:name="_Toc518485612"/>
+      <w:bookmarkStart w:id="10" w:name="_Toc519113208"/>
       <w:r>
         <w:rPr>
           <w:sz w:val="24"/>
@@ -5179,7 +5173,7 @@
         </w:rPr>
         <w:t>App Registration</w:t>
       </w:r>
-      <w:bookmarkEnd w:id="9"/>
+      <w:bookmarkEnd w:id="10"/>
     </w:p>
     <w:p>
       <w:pPr>
@@ -5729,14 +5723,14 @@
           <w:sz w:val="24"/>
         </w:rPr>
       </w:pPr>
-      <w:bookmarkStart w:id="10" w:name="_Toc518485613"/>
+      <w:bookmarkStart w:id="11" w:name="_Toc519113209"/>
       <w:r>
         <w:rPr>
           <w:sz w:val="24"/>
         </w:rPr>
         <w:t>Application Insights</w:t>
       </w:r>
-      <w:bookmarkEnd w:id="10"/>
+      <w:bookmarkEnd w:id="11"/>
     </w:p>
     <w:p>
       <w:pPr>
@@ -5813,9 +5807,9 @@
           <w:sz w:val="24"/>
         </w:rPr>
       </w:pPr>
-      <w:bookmarkStart w:id="11" w:name="_Setting_Time_Zone"/>
-      <w:bookmarkStart w:id="12" w:name="_Toc518485614"/>
-      <w:bookmarkEnd w:id="11"/>
+      <w:bookmarkStart w:id="12" w:name="_Setting_Time_Zone"/>
+      <w:bookmarkStart w:id="13" w:name="_Toc519113210"/>
+      <w:bookmarkEnd w:id="12"/>
       <w:r>
         <w:rPr>
           <w:sz w:val="24"/>
@@ -5823,7 +5817,7 @@
         <w:lastRenderedPageBreak/>
         <w:t>Setting Time Zone</w:t>
       </w:r>
-      <w:bookmarkEnd w:id="12"/>
+      <w:bookmarkEnd w:id="13"/>
     </w:p>
     <w:p>
       <w:pPr>
@@ -6021,14 +6015,14 @@
           <w:sz w:val="24"/>
         </w:rPr>
       </w:pPr>
-      <w:bookmarkStart w:id="13" w:name="_Toc518485615"/>
+      <w:bookmarkStart w:id="14" w:name="_Toc519113211"/>
       <w:r>
         <w:rPr>
           <w:sz w:val="24"/>
         </w:rPr>
         <w:t>Setting up Azure Function App</w:t>
       </w:r>
-      <w:bookmarkEnd w:id="13"/>
+      <w:bookmarkEnd w:id="14"/>
     </w:p>
     <w:p>
       <w:pPr>
@@ -6188,16 +6182,14 @@
         <w:spacing w:line="384" w:lineRule="auto"/>
         <w:ind w:left="-360"/>
         <w:rPr>
-          <w:rFonts w:asciiTheme="minorHAnsi" w:hAnsiTheme="minorHAnsi" w:cstheme="minorHAnsi"/>
-          <w:color w:val="000000"/>
+          <w:rFonts w:ascii="Segoe UI" w:hAnsi="Segoe UI" w:cstheme="minorBidi"/>
           <w:sz w:val="20"/>
           <w:szCs w:val="22"/>
         </w:rPr>
       </w:pPr>
       <w:r>
         <w:rPr>
-          <w:rFonts w:asciiTheme="minorHAnsi" w:hAnsiTheme="minorHAnsi" w:cstheme="minorHAnsi"/>
-          <w:color w:val="000000"/>
+          <w:rFonts w:ascii="Segoe UI" w:hAnsi="Segoe UI" w:cstheme="minorBidi"/>
           <w:sz w:val="20"/>
           <w:szCs w:val="22"/>
         </w:rPr>
@@ -6210,16 +6202,14 @@
         <w:spacing w:line="384" w:lineRule="auto"/>
         <w:ind w:left="-360"/>
         <w:rPr>
-          <w:rFonts w:asciiTheme="minorHAnsi" w:hAnsiTheme="minorHAnsi" w:cstheme="minorHAnsi"/>
-          <w:color w:val="000000"/>
+          <w:rFonts w:ascii="Segoe UI" w:hAnsi="Segoe UI" w:cstheme="minorBidi"/>
           <w:sz w:val="20"/>
           <w:szCs w:val="22"/>
         </w:rPr>
       </w:pPr>
       <w:r>
         <w:rPr>
-          <w:rFonts w:asciiTheme="minorHAnsi" w:hAnsiTheme="minorHAnsi" w:cstheme="minorHAnsi"/>
-          <w:color w:val="000000"/>
+          <w:rFonts w:ascii="Segoe UI" w:hAnsi="Segoe UI" w:cstheme="minorBidi"/>
           <w:sz w:val="20"/>
           <w:szCs w:val="22"/>
         </w:rPr>
@@ -6232,16 +6222,14 @@
         <w:spacing w:line="384" w:lineRule="auto"/>
         <w:ind w:left="-360"/>
         <w:rPr>
-          <w:rFonts w:asciiTheme="minorHAnsi" w:hAnsiTheme="minorHAnsi" w:cstheme="minorHAnsi"/>
-          <w:color w:val="000000"/>
+          <w:rFonts w:ascii="Segoe UI" w:hAnsi="Segoe UI" w:cstheme="minorBidi"/>
           <w:sz w:val="20"/>
           <w:szCs w:val="22"/>
         </w:rPr>
       </w:pPr>
       <w:r>
         <w:rPr>
-          <w:rFonts w:asciiTheme="minorHAnsi" w:hAnsiTheme="minorHAnsi" w:cstheme="minorHAnsi"/>
-          <w:color w:val="000000"/>
+          <w:rFonts w:ascii="Segoe UI" w:hAnsi="Segoe UI" w:cstheme="minorBidi"/>
           <w:sz w:val="20"/>
           <w:szCs w:val="22"/>
         </w:rPr>
@@ -6311,16 +6299,14 @@
         <w:spacing w:line="384" w:lineRule="auto"/>
         <w:ind w:left="-360"/>
         <w:rPr>
-          <w:rFonts w:asciiTheme="minorHAnsi" w:hAnsiTheme="minorHAnsi" w:cstheme="minorHAnsi"/>
-          <w:color w:val="000000"/>
+          <w:rFonts w:ascii="Segoe UI" w:hAnsi="Segoe UI" w:cstheme="minorBidi"/>
           <w:sz w:val="20"/>
           <w:szCs w:val="22"/>
         </w:rPr>
       </w:pPr>
       <w:r>
         <w:rPr>
-          <w:rFonts w:asciiTheme="minorHAnsi" w:hAnsiTheme="minorHAnsi" w:cstheme="minorHAnsi"/>
-          <w:color w:val="000000"/>
+          <w:rFonts w:ascii="Segoe UI" w:hAnsi="Segoe UI" w:cstheme="minorBidi"/>
           <w:sz w:val="20"/>
           <w:szCs w:val="22"/>
         </w:rPr>
@@ -6328,8 +6314,7 @@
       </w:r>
       <w:r>
         <w:rPr>
-          <w:rFonts w:asciiTheme="minorHAnsi" w:hAnsiTheme="minorHAnsi" w:cstheme="minorHAnsi"/>
-          <w:color w:val="000000"/>
+          <w:rFonts w:ascii="Segoe UI" w:hAnsi="Segoe UI" w:cstheme="minorBidi"/>
           <w:sz w:val="20"/>
           <w:szCs w:val="22"/>
         </w:rPr>
@@ -6337,8 +6322,7 @@
       </w:r>
       <w:r>
         <w:rPr>
-          <w:rFonts w:asciiTheme="minorHAnsi" w:hAnsiTheme="minorHAnsi" w:cstheme="minorHAnsi"/>
-          <w:color w:val="000000"/>
+          <w:rFonts w:ascii="Segoe UI" w:hAnsi="Segoe UI" w:cstheme="minorBidi"/>
           <w:sz w:val="20"/>
           <w:szCs w:val="22"/>
         </w:rPr>
@@ -6346,8 +6330,7 @@
       </w:r>
       <w:r>
         <w:rPr>
-          <w:rFonts w:asciiTheme="minorHAnsi" w:hAnsiTheme="minorHAnsi" w:cstheme="minorHAnsi"/>
-          <w:color w:val="000000"/>
+          <w:rFonts w:ascii="Segoe UI" w:hAnsi="Segoe UI" w:cstheme="minorBidi"/>
           <w:sz w:val="20"/>
           <w:szCs w:val="22"/>
         </w:rPr>
@@ -6355,53 +6338,39 @@
       </w:r>
       <w:r>
         <w:rPr>
-          <w:rFonts w:asciiTheme="minorHAnsi" w:hAnsiTheme="minorHAnsi" w:cstheme="minorHAnsi"/>
-          <w:color w:val="000000"/>
+          <w:rFonts w:ascii="Segoe UI" w:hAnsi="Segoe UI" w:cstheme="minorBidi"/>
           <w:sz w:val="20"/>
           <w:szCs w:val="22"/>
         </w:rPr>
-        <w:t>unctions</w:t>
-      </w:r>
-      <w:r>
-        <w:rPr>
-          <w:rFonts w:asciiTheme="minorHAnsi" w:hAnsiTheme="minorHAnsi" w:cstheme="minorHAnsi"/>
-          <w:color w:val="000000"/>
+        <w:t>unctions in the Azure Portal and add a custom setting, WEBSITE_TIME_ZONE. Set the name of the time zone</w:t>
+      </w:r>
+      <w:r>
+        <w:rPr>
+          <w:rFonts w:ascii="Segoe UI" w:hAnsi="Segoe UI" w:cstheme="minorBidi"/>
           <w:sz w:val="20"/>
           <w:szCs w:val="22"/>
         </w:rPr>
-        <w:t xml:space="preserve"> in the Azure Portal and add a custom setting, WEBSITE_TIME_ZONE. Set the name of the time zone</w:t>
-      </w:r>
-      <w:r>
-        <w:rPr>
-          <w:rFonts w:asciiTheme="minorHAnsi" w:hAnsiTheme="minorHAnsi" w:cstheme="minorHAnsi"/>
-          <w:color w:val="000000"/>
+        <w:t xml:space="preserve"> to a value</w:t>
+      </w:r>
+      <w:r>
+        <w:rPr>
+          <w:rFonts w:ascii="Segoe UI" w:hAnsi="Segoe UI" w:cstheme="minorBidi"/>
           <w:sz w:val="20"/>
           <w:szCs w:val="22"/>
         </w:rPr>
-        <w:t xml:space="preserve"> to a value</w:t>
-      </w:r>
-      <w:r>
-        <w:rPr>
-          <w:rFonts w:asciiTheme="minorHAnsi" w:hAnsiTheme="minorHAnsi" w:cstheme="minorHAnsi"/>
-          <w:color w:val="000000"/>
+        <w:t xml:space="preserve"> as defined in the Windows Registry under HKLM\Software\Microsoft\Windows Nt\CurrentVersion\Time Zones</w:t>
+      </w:r>
+      <w:r>
+        <w:rPr>
+          <w:rFonts w:ascii="Segoe UI" w:hAnsi="Segoe UI" w:cstheme="minorBidi"/>
           <w:sz w:val="20"/>
           <w:szCs w:val="22"/>
         </w:rPr>
-        <w:t xml:space="preserve"> as defined in the Windows Registry under HKLM\Software\Microsoft\Windows Nt\CurrentVersion\Time Zones</w:t>
-      </w:r>
-      <w:r>
-        <w:rPr>
-          <w:rFonts w:asciiTheme="minorHAnsi" w:hAnsiTheme="minorHAnsi" w:cstheme="minorHAnsi"/>
-          <w:color w:val="000000"/>
-          <w:sz w:val="20"/>
-          <w:szCs w:val="22"/>
-        </w:rPr>
         <w:t>, based on where the solution is planned to be deployed and used</w:t>
       </w:r>
       <w:r>
         <w:rPr>
-          <w:rFonts w:asciiTheme="minorHAnsi" w:hAnsiTheme="minorHAnsi" w:cstheme="minorHAnsi"/>
-          <w:color w:val="000000"/>
+          <w:rFonts w:ascii="Segoe UI" w:hAnsi="Segoe UI" w:cstheme="minorBidi"/>
           <w:sz w:val="20"/>
           <w:szCs w:val="22"/>
         </w:rPr>
@@ -6420,16 +6389,15 @@
           <w:sz w:val="28"/>
         </w:rPr>
       </w:pPr>
-      <w:bookmarkStart w:id="14" w:name="_Creating_the_Dot"/>
-      <w:bookmarkStart w:id="15" w:name="_Toc504130027"/>
-      <w:bookmarkStart w:id="16" w:name="_Toc504130028"/>
-      <w:bookmarkStart w:id="17" w:name="_Toc504130029"/>
-      <w:bookmarkStart w:id="18" w:name="_Toc504130030"/>
-      <w:bookmarkStart w:id="19" w:name="_Toc504130031"/>
-      <w:bookmarkStart w:id="20" w:name="_Toc504130032"/>
-      <w:bookmarkStart w:id="21" w:name="_Registering_Time_Tracker"/>
-      <w:bookmarkStart w:id="22" w:name="_Toc518485616"/>
-      <w:bookmarkEnd w:id="14"/>
+      <w:bookmarkStart w:id="15" w:name="_Creating_the_Dot"/>
+      <w:bookmarkStart w:id="16" w:name="_Toc504130027"/>
+      <w:bookmarkStart w:id="17" w:name="_Toc504130028"/>
+      <w:bookmarkStart w:id="18" w:name="_Toc504130029"/>
+      <w:bookmarkStart w:id="19" w:name="_Toc504130030"/>
+      <w:bookmarkStart w:id="20" w:name="_Toc504130031"/>
+      <w:bookmarkStart w:id="21" w:name="_Toc504130032"/>
+      <w:bookmarkStart w:id="22" w:name="_Registering_Time_Tracker"/>
+      <w:bookmarkStart w:id="23" w:name="_Toc519113212"/>
       <w:bookmarkEnd w:id="15"/>
       <w:bookmarkEnd w:id="16"/>
       <w:bookmarkEnd w:id="17"/>
@@ -6437,6 +6405,7 @@
       <w:bookmarkEnd w:id="19"/>
       <w:bookmarkEnd w:id="20"/>
       <w:bookmarkEnd w:id="21"/>
+      <w:bookmarkEnd w:id="22"/>
       <w:r>
         <w:rPr>
           <w:sz w:val="28"/>
@@ -6455,7 +6424,7 @@
         </w:rPr>
         <w:t xml:space="preserve"> App</w:t>
       </w:r>
-      <w:bookmarkEnd w:id="22"/>
+      <w:bookmarkEnd w:id="23"/>
     </w:p>
     <w:p>
       <w:pPr>
@@ -6471,26 +6440,26 @@
           <w:sz w:val="24"/>
         </w:rPr>
       </w:pPr>
-      <w:bookmarkStart w:id="23" w:name="_Toc518485617"/>
+      <w:bookmarkStart w:id="24" w:name="_Toc519113213"/>
       <w:r>
         <w:rPr>
           <w:sz w:val="24"/>
         </w:rPr>
         <w:t>Registering App</w:t>
       </w:r>
-      <w:bookmarkEnd w:id="23"/>
-    </w:p>
-    <w:p>
-      <w:pPr>
-        <w:rPr>
-          <w:sz w:val="20"/>
-        </w:rPr>
-      </w:pPr>
-      <w:r>
-        <w:rPr>
-          <w:sz w:val="20"/>
-        </w:rPr>
-        <w:t xml:space="preserve">First, we need to register the </w:t>
+      <w:bookmarkEnd w:id="24"/>
+    </w:p>
+    <w:p>
+      <w:pPr>
+        <w:rPr>
+          <w:sz w:val="20"/>
+        </w:rPr>
+      </w:pPr>
+      <w:r>
+        <w:rPr>
+          <w:sz w:val="20"/>
+        </w:rPr>
+        <w:t xml:space="preserve">First, we need to register </w:t>
       </w:r>
       <w:r>
         <w:rPr>
@@ -6514,7 +6483,19 @@
         <w:rPr>
           <w:sz w:val="20"/>
         </w:rPr>
-        <w:t xml:space="preserve"> app to enable users in the organization to access the solution and to facilitate communication between the dashboard and the solution implementation.</w:t>
+        <w:t xml:space="preserve"> app to enable users in the organization to access </w:t>
+      </w:r>
+      <w:r>
+        <w:rPr>
+          <w:sz w:val="20"/>
+        </w:rPr>
+        <w:t>it</w:t>
+      </w:r>
+      <w:r>
+        <w:rPr>
+          <w:sz w:val="20"/>
+        </w:rPr>
+        <w:t xml:space="preserve"> and to facilitate communication between the dashboard and the solution implementation.</w:t>
       </w:r>
     </w:p>
     <w:p>
@@ -6538,7 +6519,7 @@
         <w:rPr>
           <w:sz w:val="20"/>
         </w:rPr>
-        <w:t>ccess the Application Registration Portal</w:t>
+        <w:t>ccess Application Registration Portal</w:t>
       </w:r>
       <w:r>
         <w:rPr>
@@ -6568,6 +6549,7 @@
         <w:rPr>
           <w:sz w:val="20"/>
         </w:rPr>
+        <w:lastRenderedPageBreak/>
         <w:t xml:space="preserve">Click on </w:t>
       </w:r>
       <w:r>
@@ -6588,7 +6570,6 @@
         <w:rPr>
           <w:noProof/>
         </w:rPr>
-        <w:lastRenderedPageBreak/>
         <w:drawing>
           <wp:inline distT="0" distB="0" distL="0" distR="0" wp14:anchorId="231B5A3D" wp14:editId="6B618B6F">
             <wp:extent cx="4539262" cy="2553335"/>
@@ -6777,7 +6758,19 @@
         <w:rPr>
           <w:sz w:val="20"/>
         </w:rPr>
-        <w:t xml:space="preserve">Once is registered you will see it listed as shown below. </w:t>
+        <w:t xml:space="preserve">Once </w:t>
+      </w:r>
+      <w:r>
+        <w:rPr>
+          <w:sz w:val="20"/>
+        </w:rPr>
+        <w:t xml:space="preserve">it </w:t>
+      </w:r>
+      <w:r>
+        <w:rPr>
+          <w:sz w:val="20"/>
+        </w:rPr>
+        <w:t xml:space="preserve">is registered you will see it listed as shown below. </w:t>
       </w:r>
     </w:p>
     <w:p>
@@ -6843,26 +6836,26 @@
           <w:sz w:val="24"/>
         </w:rPr>
       </w:pPr>
-      <w:bookmarkStart w:id="24" w:name="_Toc518485618"/>
+      <w:bookmarkStart w:id="25" w:name="_Toc519113214"/>
       <w:r>
         <w:rPr>
           <w:sz w:val="24"/>
         </w:rPr>
         <w:t>Configuring your Application Registration</w:t>
       </w:r>
-      <w:bookmarkEnd w:id="24"/>
-    </w:p>
-    <w:p>
-      <w:pPr>
-        <w:rPr>
-          <w:sz w:val="20"/>
-        </w:rPr>
-      </w:pPr>
-      <w:r>
-        <w:rPr>
-          <w:sz w:val="20"/>
-        </w:rPr>
-        <w:t xml:space="preserve">Now let’s configure the </w:t>
+      <w:bookmarkEnd w:id="25"/>
+    </w:p>
+    <w:p>
+      <w:pPr>
+        <w:rPr>
+          <w:sz w:val="20"/>
+        </w:rPr>
+      </w:pPr>
+      <w:r>
+        <w:rPr>
+          <w:sz w:val="20"/>
+        </w:rPr>
+        <w:t xml:space="preserve">Now let’s configure </w:t>
       </w:r>
       <w:r>
         <w:rPr>
@@ -6922,6 +6915,7 @@
         <w:rPr>
           <w:sz w:val="20"/>
         </w:rPr>
+        <w:lastRenderedPageBreak/>
         <w:t>Application ID: Validate that the right application ID is shown</w:t>
       </w:r>
     </w:p>
@@ -6940,7 +6934,6 @@
         <w:rPr>
           <w:sz w:val="20"/>
         </w:rPr>
-        <w:lastRenderedPageBreak/>
         <w:t>Application Secret: Generate a new application secrete that will be use and ensure you capture it for use later.</w:t>
       </w:r>
       <w:r>
@@ -7076,7 +7069,43 @@
         <w:rPr>
           <w:sz w:val="20"/>
         </w:rPr>
-        <w:t xml:space="preserve">Identify the web URLS that will be needed as shown below example: </w:t>
+        <w:t>Identify the web URL</w:t>
+      </w:r>
+      <w:r>
+        <w:rPr>
+          <w:sz w:val="20"/>
+        </w:rPr>
+        <w:t>s</w:t>
+      </w:r>
+      <w:r>
+        <w:rPr>
+          <w:sz w:val="20"/>
+        </w:rPr>
+        <w:t xml:space="preserve"> that will be needed as shown </w:t>
+      </w:r>
+      <w:r>
+        <w:rPr>
+          <w:sz w:val="20"/>
+        </w:rPr>
+        <w:t xml:space="preserve">in the </w:t>
+      </w:r>
+      <w:r>
+        <w:rPr>
+          <w:sz w:val="20"/>
+        </w:rPr>
+        <w:t>example</w:t>
+      </w:r>
+      <w:r>
+        <w:rPr>
+          <w:sz w:val="20"/>
+        </w:rPr>
+        <w:t xml:space="preserve"> below</w:t>
+      </w:r>
+      <w:r>
+        <w:rPr>
+          <w:sz w:val="20"/>
+        </w:rPr>
+        <w:t xml:space="preserve">: </w:t>
       </w:r>
     </w:p>
     <w:p>
@@ -7100,7 +7129,7 @@
         <w:rPr>
           <w:sz w:val="20"/>
         </w:rPr>
-        <w:t xml:space="preserve"> allowed for the Timesheet </w:t>
+        <w:t xml:space="preserve"> allowed for Timesheet </w:t>
       </w:r>
       <w:r>
         <w:rPr>
@@ -7120,7 +7149,19 @@
         <w:rPr>
           <w:sz w:val="20"/>
         </w:rPr>
-        <w:t>For example, if the Azure web site is created as https://timetracker.azurewebsites.net, take care to add the following:</w:t>
+        <w:t>For example, if Azure web site is created as https://time</w:t>
+      </w:r>
+      <w:r>
+        <w:rPr>
+          <w:sz w:val="20"/>
+        </w:rPr>
+        <w:t>sheet</w:t>
+      </w:r>
+      <w:r>
+        <w:rPr>
+          <w:sz w:val="20"/>
+        </w:rPr>
+        <w:t>.azurewebsites.net, take care to add the following:</w:t>
       </w:r>
     </w:p>
     <w:p>
@@ -7713,7 +7754,19 @@
           <w:sz w:val="20"/>
         </w:rPr>
         <w:lastRenderedPageBreak/>
-        <w:t>Identify your Home Page URL, Terms of Service URL and Privacy ULR as needed</w:t>
+        <w:t>Identify your Home Page URL, Terms of Service URL and Privacy UR</w:t>
+      </w:r>
+      <w:r>
+        <w:rPr>
+          <w:sz w:val="20"/>
+        </w:rPr>
+        <w:t>L</w:t>
+      </w:r>
+      <w:r>
+        <w:rPr>
+          <w:sz w:val="20"/>
+        </w:rPr>
+        <w:t xml:space="preserve"> as needed</w:t>
       </w:r>
     </w:p>
     <w:p>
@@ -7731,7 +7784,31 @@
         <w:rPr>
           <w:sz w:val="20"/>
         </w:rPr>
-        <w:t>In the Profile selection, choose the logo that you would like to use and specify the home page URL as the web application URL that you plan to deploy the time</w:t>
+        <w:t xml:space="preserve">In the Profile selection, choose </w:t>
+      </w:r>
+      <w:r>
+        <w:rPr>
+          <w:sz w:val="20"/>
+        </w:rPr>
+        <w:t>a</w:t>
+      </w:r>
+      <w:r>
+        <w:rPr>
+          <w:sz w:val="20"/>
+        </w:rPr>
+        <w:t xml:space="preserve"> logo that you would like to use and specify the home page URL as the web application URL that you plan to deploy </w:t>
+      </w:r>
+      <w:r>
+        <w:rPr>
+          <w:sz w:val="20"/>
+        </w:rPr>
+        <w:t>T</w:t>
+      </w:r>
+      <w:r>
+        <w:rPr>
+          <w:sz w:val="20"/>
+        </w:rPr>
+        <w:t>ime</w:t>
       </w:r>
       <w:r>
         <w:rPr>
@@ -7743,7 +7820,7 @@
         <w:rPr>
           <w:sz w:val="20"/>
         </w:rPr>
-        <w:t xml:space="preserve"> solution to</w:t>
+        <w:t xml:space="preserve"> to</w:t>
       </w:r>
     </w:p>
     <w:p>
@@ -7906,7 +7983,31 @@
         <w:rPr>
           <w:sz w:val="20"/>
         </w:rPr>
-        <w:t xml:space="preserve"> how to leverage GRAPH and samples, go to the GRAPH Explorer located at the link below:  </w:t>
+        <w:t xml:space="preserve"> how to leverage </w:t>
+      </w:r>
+      <w:r>
+        <w:rPr>
+          <w:sz w:val="20"/>
+        </w:rPr>
+        <w:t>Microsoft Graph</w:t>
+      </w:r>
+      <w:r>
+        <w:rPr>
+          <w:sz w:val="20"/>
+        </w:rPr>
+        <w:t xml:space="preserve"> and samples, go to </w:t>
+      </w:r>
+      <w:r>
+        <w:rPr>
+          <w:sz w:val="20"/>
+        </w:rPr>
+        <w:t>Microsoft Graph</w:t>
+      </w:r>
+      <w:r>
+        <w:rPr>
+          <w:sz w:val="20"/>
+        </w:rPr>
+        <w:t xml:space="preserve"> Explorer located at the link below:  </w:t>
       </w:r>
     </w:p>
     <w:p>
@@ -7939,14 +8040,14 @@
           <w:sz w:val="28"/>
         </w:rPr>
       </w:pPr>
-      <w:bookmarkStart w:id="25" w:name="_Toc518485619"/>
+      <w:bookmarkStart w:id="26" w:name="_Toc519113215"/>
       <w:r>
         <w:rPr>
           <w:sz w:val="28"/>
         </w:rPr>
         <w:t>User Setup</w:t>
       </w:r>
-      <w:bookmarkEnd w:id="25"/>
+      <w:bookmarkEnd w:id="26"/>
     </w:p>
     <w:p>
       <w:pPr>
@@ -7975,14 +8076,14 @@
           <w:sz w:val="24"/>
         </w:rPr>
       </w:pPr>
-      <w:bookmarkStart w:id="26" w:name="_Toc518485620"/>
+      <w:bookmarkStart w:id="27" w:name="_Toc519113216"/>
       <w:r>
         <w:rPr>
           <w:sz w:val="24"/>
         </w:rPr>
         <w:t>Setup Hierarchy</w:t>
       </w:r>
-      <w:bookmarkEnd w:id="26"/>
+      <w:bookmarkEnd w:id="27"/>
     </w:p>
     <w:p>
       <w:pPr>
@@ -8143,31 +8244,30 @@
           <w:sz w:val="24"/>
         </w:rPr>
       </w:pPr>
-      <w:bookmarkStart w:id="27" w:name="_Toc481056518"/>
-      <w:bookmarkStart w:id="28" w:name="_Toc481056599"/>
-      <w:bookmarkStart w:id="29" w:name="_Toc481134833"/>
-      <w:bookmarkStart w:id="30" w:name="_Toc481140222"/>
-      <w:bookmarkStart w:id="31" w:name="_Toc481145231"/>
-      <w:bookmarkStart w:id="32" w:name="_Toc481146698"/>
-      <w:bookmarkStart w:id="33" w:name="_Toc481152800"/>
-      <w:bookmarkStart w:id="34" w:name="_Toc501455490"/>
-      <w:bookmarkStart w:id="35" w:name="_Toc501455533"/>
-      <w:bookmarkStart w:id="36" w:name="_Toc501460971"/>
-      <w:bookmarkStart w:id="37" w:name="_Toc501461045"/>
-      <w:bookmarkStart w:id="38" w:name="_Toc501524730"/>
-      <w:bookmarkStart w:id="39" w:name="_Toc501524861"/>
-      <w:bookmarkStart w:id="40" w:name="_Toc481140232"/>
-      <w:bookmarkStart w:id="41" w:name="_Toc481145241"/>
-      <w:bookmarkStart w:id="42" w:name="_Toc481146708"/>
-      <w:bookmarkStart w:id="43" w:name="_Toc481152810"/>
-      <w:bookmarkStart w:id="44" w:name="_Toc501455500"/>
-      <w:bookmarkStart w:id="45" w:name="_Toc501455543"/>
-      <w:bookmarkStart w:id="46" w:name="_Toc501460981"/>
-      <w:bookmarkStart w:id="47" w:name="_Toc501461055"/>
-      <w:bookmarkStart w:id="48" w:name="_Toc501524740"/>
-      <w:bookmarkStart w:id="49" w:name="_Toc501524871"/>
-      <w:bookmarkStart w:id="50" w:name="_Create_Groups"/>
-      <w:bookmarkEnd w:id="27"/>
+      <w:bookmarkStart w:id="28" w:name="_Toc481056518"/>
+      <w:bookmarkStart w:id="29" w:name="_Toc481056599"/>
+      <w:bookmarkStart w:id="30" w:name="_Toc481134833"/>
+      <w:bookmarkStart w:id="31" w:name="_Toc481140222"/>
+      <w:bookmarkStart w:id="32" w:name="_Toc481145231"/>
+      <w:bookmarkStart w:id="33" w:name="_Toc481146698"/>
+      <w:bookmarkStart w:id="34" w:name="_Toc481152800"/>
+      <w:bookmarkStart w:id="35" w:name="_Toc501455490"/>
+      <w:bookmarkStart w:id="36" w:name="_Toc501455533"/>
+      <w:bookmarkStart w:id="37" w:name="_Toc501460971"/>
+      <w:bookmarkStart w:id="38" w:name="_Toc501461045"/>
+      <w:bookmarkStart w:id="39" w:name="_Toc501524730"/>
+      <w:bookmarkStart w:id="40" w:name="_Toc501524861"/>
+      <w:bookmarkStart w:id="41" w:name="_Toc481140232"/>
+      <w:bookmarkStart w:id="42" w:name="_Toc481145241"/>
+      <w:bookmarkStart w:id="43" w:name="_Toc481146708"/>
+      <w:bookmarkStart w:id="44" w:name="_Toc481152810"/>
+      <w:bookmarkStart w:id="45" w:name="_Toc501455500"/>
+      <w:bookmarkStart w:id="46" w:name="_Toc501455543"/>
+      <w:bookmarkStart w:id="47" w:name="_Toc501460981"/>
+      <w:bookmarkStart w:id="48" w:name="_Toc501461055"/>
+      <w:bookmarkStart w:id="49" w:name="_Toc501524740"/>
+      <w:bookmarkStart w:id="50" w:name="_Toc501524871"/>
+      <w:bookmarkStart w:id="51" w:name="_Create_Groups"/>
       <w:bookmarkEnd w:id="28"/>
       <w:bookmarkEnd w:id="29"/>
       <w:bookmarkEnd w:id="30"/>
@@ -8191,32 +8291,57 @@
       <w:bookmarkEnd w:id="48"/>
       <w:bookmarkEnd w:id="49"/>
       <w:bookmarkEnd w:id="50"/>
+      <w:bookmarkEnd w:id="51"/>
       <w:r>
         <w:rPr>
           <w:sz w:val="24"/>
         </w:rPr>
         <w:t xml:space="preserve"> </w:t>
       </w:r>
-      <w:bookmarkStart w:id="51" w:name="_Toc518485621"/>
+      <w:bookmarkStart w:id="52" w:name="_Toc519113217"/>
       <w:r>
         <w:rPr>
           <w:sz w:val="24"/>
         </w:rPr>
         <w:t>Create Groups</w:t>
       </w:r>
-      <w:bookmarkEnd w:id="51"/>
-    </w:p>
-    <w:p>
-      <w:pPr>
-        <w:rPr>
-          <w:sz w:val="20"/>
-        </w:rPr>
-      </w:pPr>
-      <w:r>
-        <w:rPr>
-          <w:sz w:val="20"/>
-        </w:rPr>
-        <w:t>To facilitate the solution to identify HR and Admin users, create two groups as follows from Office 365 Admin Portal or from Azure Active Directory settings in Microsoft Azure portal</w:t>
+      <w:bookmarkEnd w:id="52"/>
+    </w:p>
+    <w:p>
+      <w:pPr>
+        <w:rPr>
+          <w:sz w:val="20"/>
+        </w:rPr>
+      </w:pPr>
+      <w:r>
+        <w:rPr>
+          <w:sz w:val="20"/>
+        </w:rPr>
+        <w:t xml:space="preserve">To facilitate </w:t>
+      </w:r>
+      <w:r>
+        <w:rPr>
+          <w:sz w:val="20"/>
+        </w:rPr>
+        <w:t>Timesheet</w:t>
+      </w:r>
+      <w:r>
+        <w:rPr>
+          <w:sz w:val="20"/>
+        </w:rPr>
+        <w:t xml:space="preserve"> to identify HR users, create </w:t>
+      </w:r>
+      <w:r>
+        <w:rPr>
+          <w:sz w:val="20"/>
+        </w:rPr>
+        <w:t>a</w:t>
+      </w:r>
+      <w:r>
+        <w:rPr>
+          <w:sz w:val="20"/>
+        </w:rPr>
+        <w:t xml:space="preserve"> group as follows from Office 365 Admin Portal or from Azure Active Directory settings in Microsoft Azure portal</w:t>
       </w:r>
     </w:p>
     <w:p>
@@ -8236,7 +8361,21 @@
           <w:b/>
           <w:sz w:val="20"/>
         </w:rPr>
-        <w:t>HR Access:</w:t>
+        <w:t xml:space="preserve">HR </w:t>
+      </w:r>
+      <w:r>
+        <w:rPr>
+          <w:b/>
+          <w:sz w:val="20"/>
+        </w:rPr>
+        <w:t>Group</w:t>
+      </w:r>
+      <w:r>
+        <w:rPr>
+          <w:b/>
+          <w:sz w:val="20"/>
+        </w:rPr>
+        <w:t>:</w:t>
       </w:r>
       <w:r>
         <w:rPr>
@@ -8317,32 +8456,6 @@
     </w:p>
     <w:p>
       <w:pPr>
-        <w:pStyle w:val="ListParagraph"/>
-        <w:numPr>
-          <w:ilvl w:val="0"/>
-          <w:numId w:val="19"/>
-        </w:numPr>
-        <w:spacing w:before="0" w:after="160" w:line="259" w:lineRule="auto"/>
-        <w:rPr>
-          <w:sz w:val="20"/>
-        </w:rPr>
-      </w:pPr>
-      <w:r>
-        <w:rPr>
-          <w:b/>
-          <w:sz w:val="20"/>
-        </w:rPr>
-        <w:t>Admin Access:</w:t>
-      </w:r>
-      <w:r>
-        <w:rPr>
-          <w:sz w:val="20"/>
-        </w:rPr>
-        <w:t xml:space="preserve"> Add users with Admin access to a specific group (default: TimeTracker Administrator)</w:t>
-      </w:r>
-    </w:p>
-    <w:p>
-      <w:pPr>
         <w:pStyle w:val="Heading1"/>
         <w:numPr>
           <w:ilvl w:val="0"/>
@@ -8353,14 +8466,14 @@
           <w:sz w:val="28"/>
         </w:rPr>
       </w:pPr>
-      <w:bookmarkStart w:id="52" w:name="_Toc518485622"/>
+      <w:bookmarkStart w:id="53" w:name="_Toc519113218"/>
       <w:r>
         <w:rPr>
           <w:sz w:val="28"/>
         </w:rPr>
         <w:t>SharePoint Configuration</w:t>
       </w:r>
-      <w:bookmarkEnd w:id="52"/>
+      <w:bookmarkEnd w:id="53"/>
     </w:p>
     <w:p>
       <w:pPr>
@@ -8401,14 +8514,14 @@
         </w:rPr>
         <w:t xml:space="preserve"> </w:t>
       </w:r>
-      <w:bookmarkStart w:id="53" w:name="_Toc518485623"/>
+      <w:bookmarkStart w:id="54" w:name="_Toc519113219"/>
       <w:r>
         <w:rPr>
           <w:sz w:val="24"/>
         </w:rPr>
         <w:t>Configuring SharePoint</w:t>
       </w:r>
-      <w:bookmarkEnd w:id="53"/>
+      <w:bookmarkEnd w:id="54"/>
     </w:p>
     <w:p>
       <w:pPr>
@@ -8503,18 +8616,44 @@
     </w:p>
     <w:p>
       <w:pPr>
-        <w:spacing w:before="0" w:after="160" w:line="259" w:lineRule="auto"/>
-        <w:rPr>
-          <w:sz w:val="20"/>
-        </w:rPr>
-      </w:pPr>
-      <w:r>
-        <w:rPr>
-          <w:sz w:val="20"/>
+        <w:pStyle w:val="CodeBlock"/>
+        <w:pBdr>
+          <w:top w:val="none" w:sz="0" w:space="0" w:color="auto"/>
+          <w:left w:val="none" w:sz="0" w:space="0" w:color="auto"/>
+          <w:bottom w:val="none" w:sz="0" w:space="0" w:color="auto"/>
+          <w:right w:val="none" w:sz="0" w:space="0" w:color="auto"/>
+        </w:pBdr>
+        <w:rPr>
+          <w:rFonts w:ascii="Segoe UI" w:eastAsiaTheme="minorEastAsia" w:hAnsi="Segoe UI" w:cstheme="minorBidi"/>
+          <w:sz w:val="20"/>
+          <w:szCs w:val="22"/>
+        </w:rPr>
+      </w:pPr>
+      <w:r>
+        <w:rPr>
+          <w:rFonts w:ascii="Segoe UI" w:eastAsiaTheme="minorEastAsia" w:hAnsi="Segoe UI" w:cstheme="minorBidi"/>
+          <w:sz w:val="20"/>
+          <w:szCs w:val="22"/>
         </w:rPr>
         <w:lastRenderedPageBreak/>
-        <w:t>Add the Admin user as an owner on the site:</w:t>
-      </w:r>
+        <w:t>Note that the Global Admin who creates the site is automatically added as the Site Collection Admin and owner of the site. Other users with Global Admin rights on the tenant can add or update the site owners.</w:t>
+      </w:r>
+    </w:p>
+    <w:p>
+      <w:pPr>
+        <w:pStyle w:val="CodeBlock"/>
+        <w:pBdr>
+          <w:top w:val="none" w:sz="0" w:space="0" w:color="auto"/>
+          <w:left w:val="none" w:sz="0" w:space="0" w:color="auto"/>
+          <w:bottom w:val="none" w:sz="0" w:space="0" w:color="auto"/>
+          <w:right w:val="none" w:sz="0" w:space="0" w:color="auto"/>
+        </w:pBdr>
+        <w:rPr>
+          <w:rFonts w:ascii="Segoe UI" w:eastAsiaTheme="minorEastAsia" w:hAnsi="Segoe UI" w:cstheme="minorBidi"/>
+          <w:sz w:val="20"/>
+          <w:szCs w:val="22"/>
+        </w:rPr>
+      </w:pPr>
     </w:p>
     <w:p>
       <w:pPr>
@@ -8628,7 +8767,7 @@
           <w:sz w:val="24"/>
         </w:rPr>
       </w:pPr>
-      <w:bookmarkStart w:id="54" w:name="_Toc518485624"/>
+      <w:bookmarkStart w:id="55" w:name="_Toc519113220"/>
       <w:r>
         <w:rPr>
           <w:sz w:val="24"/>
@@ -8641,7 +8780,7 @@
         </w:rPr>
         <w:t>Users in SharePoint</w:t>
       </w:r>
-      <w:bookmarkEnd w:id="54"/>
+      <w:bookmarkEnd w:id="55"/>
       <w:r>
         <w:rPr>
           <w:sz w:val="24"/>
@@ -8665,13 +8804,51 @@
         <w:rPr>
           <w:sz w:val="20"/>
         </w:rPr>
-        <w:t xml:space="preserve">stores data in SharePoint automatically for each user’s time that is being traced in a set of lists.  </w:t>
-      </w:r>
-      <w:r>
-        <w:rPr>
-          <w:sz w:val="20"/>
-        </w:rPr>
-        <w:t xml:space="preserve">The solution runs in the application context, so users are not required to be added to the site to enable update of information in associated lists. </w:t>
+        <w:t xml:space="preserve">stores data in SharePoint automatically for each user’s time that is being </w:t>
+      </w:r>
+      <w:r>
+        <w:rPr>
+          <w:sz w:val="20"/>
+        </w:rPr>
+        <w:t>computed</w:t>
+      </w:r>
+      <w:r>
+        <w:rPr>
+          <w:sz w:val="20"/>
+        </w:rPr>
+        <w:t xml:space="preserve"> in a set of lists.  </w:t>
+      </w:r>
+      <w:r>
+        <w:rPr>
+          <w:sz w:val="20"/>
+        </w:rPr>
+        <w:t>Timesheet</w:t>
+      </w:r>
+      <w:r>
+        <w:rPr>
+          <w:sz w:val="20"/>
+        </w:rPr>
+        <w:t xml:space="preserve"> runs in the application context, so users are not required to be added to the site to enable update of information in associated lists. </w:t>
+      </w:r>
+    </w:p>
+    <w:p>
+      <w:pPr>
+        <w:rPr>
+          <w:sz w:val="20"/>
+        </w:rPr>
+      </w:pPr>
+      <w:r>
+        <w:rPr>
+          <w:b/>
+          <w:sz w:val="20"/>
+        </w:rPr>
+        <w:t>Note:</w:t>
+      </w:r>
+      <w:r>
+        <w:rPr>
+          <w:sz w:val="20"/>
+        </w:rPr>
+        <w:t xml:space="preserve"> Admin should take care to ensure that unauthorized users are never added as members of the site as it contains sensitive user information</w:t>
       </w:r>
     </w:p>
     <w:p>
@@ -8686,28 +8863,28 @@
           <w:sz w:val="28"/>
         </w:rPr>
       </w:pPr>
-      <w:bookmarkStart w:id="55" w:name="_Create_HR_List"/>
-      <w:bookmarkStart w:id="56" w:name="_Toc518485625"/>
-      <w:bookmarkEnd w:id="55"/>
+      <w:bookmarkStart w:id="56" w:name="_Create_HR_List"/>
+      <w:bookmarkStart w:id="57" w:name="_Toc519113221"/>
+      <w:bookmarkEnd w:id="56"/>
       <w:r>
         <w:rPr>
           <w:sz w:val="28"/>
         </w:rPr>
         <w:t>Adding Custom Tile to App Launcher</w:t>
       </w:r>
-      <w:bookmarkEnd w:id="56"/>
-    </w:p>
-    <w:p>
-      <w:pPr>
-        <w:rPr>
-          <w:sz w:val="20"/>
-        </w:rPr>
-      </w:pPr>
-      <w:r>
-        <w:rPr>
-          <w:sz w:val="20"/>
-        </w:rPr>
-        <w:t xml:space="preserve">To enable users to quickly access the </w:t>
+      <w:bookmarkEnd w:id="57"/>
+    </w:p>
+    <w:p>
+      <w:pPr>
+        <w:rPr>
+          <w:sz w:val="20"/>
+        </w:rPr>
+      </w:pPr>
+      <w:r>
+        <w:rPr>
+          <w:sz w:val="20"/>
+        </w:rPr>
+        <w:t xml:space="preserve">To enable users to quickly access </w:t>
       </w:r>
       <w:r>
         <w:rPr>
@@ -8719,7 +8896,7 @@
         <w:rPr>
           <w:sz w:val="20"/>
         </w:rPr>
-        <w:t xml:space="preserve">, you can add a custom tile to the Office 365 App Launcher, that can then be pinned as need to the top navigation bar or to the </w:t>
+        <w:t xml:space="preserve">, you can add a custom tile to the Office 365 App Launcher, that can be pinned as need to the top navigation bar or to the </w:t>
       </w:r>
       <w:r>
         <w:rPr>
@@ -8742,27 +8919,27 @@
           <w:sz w:val="24"/>
         </w:rPr>
       </w:pPr>
-      <w:bookmarkStart w:id="57" w:name="_Toc518485626"/>
+      <w:bookmarkStart w:id="58" w:name="_Toc519113222"/>
       <w:r>
         <w:rPr>
           <w:sz w:val="24"/>
         </w:rPr>
         <w:t>Creating Custom Tile</w:t>
       </w:r>
-      <w:bookmarkEnd w:id="57"/>
-    </w:p>
-    <w:p>
-      <w:pPr>
-        <w:rPr>
-          <w:sz w:val="20"/>
-        </w:rPr>
-      </w:pPr>
-      <w:bookmarkStart w:id="58" w:name="_Hlk507661691"/>
-      <w:r>
-        <w:rPr>
-          <w:sz w:val="20"/>
-        </w:rPr>
-        <w:t xml:space="preserve">To enable users to quickly access the </w:t>
+      <w:bookmarkEnd w:id="58"/>
+    </w:p>
+    <w:p>
+      <w:pPr>
+        <w:rPr>
+          <w:sz w:val="20"/>
+        </w:rPr>
+      </w:pPr>
+      <w:bookmarkStart w:id="59" w:name="_Hlk507661691"/>
+      <w:r>
+        <w:rPr>
+          <w:sz w:val="20"/>
+        </w:rPr>
+        <w:t xml:space="preserve">To enable users to quickly access </w:t>
       </w:r>
       <w:r>
         <w:rPr>
@@ -8777,7 +8954,7 @@
         <w:t>, you can add a custom tile to the Office 365 App Launcher, that can then be pinned as need to the top navigation bar or to the Home tab.</w:t>
       </w:r>
     </w:p>
-    <w:bookmarkEnd w:id="58"/>
+    <w:bookmarkEnd w:id="59"/>
     <w:p>
       <w:pPr>
         <w:pStyle w:val="NormalWeb"/>
@@ -9269,7 +9446,7 @@
           <w:sz w:val="20"/>
           <w:szCs w:val="22"/>
         </w:rPr>
-        <w:t> If you’re creating a tile for a SharePoint site, navigate to that site, copy the URL, and paste it here. The URL of your default team site looks like this: https://&lt;company_name&gt;.sharepoint.com</w:t>
+        <w:t> If you’re creating a tile for a SharePoint site, navigate to that site, copy the URL, and paste it here. URL of your default team site looks like this: https://&lt;company_name&gt;.sharepoint.com</w:t>
       </w:r>
     </w:p>
     <w:p>
@@ -9409,14 +9586,14 @@
           <w:sz w:val="24"/>
         </w:rPr>
       </w:pPr>
-      <w:bookmarkStart w:id="59" w:name="_Toc518485627"/>
+      <w:bookmarkStart w:id="60" w:name="_Toc519113223"/>
       <w:r>
         <w:rPr>
           <w:sz w:val="24"/>
         </w:rPr>
         <w:t>Promote the tile to the Home Tab</w:t>
       </w:r>
-      <w:bookmarkEnd w:id="59"/>
+      <w:bookmarkEnd w:id="60"/>
     </w:p>
     <w:p>
       <w:pPr>
@@ -9623,21 +9800,21 @@
           <w:sz w:val="28"/>
         </w:rPr>
       </w:pPr>
-      <w:bookmarkStart w:id="60" w:name="_Toc504130047"/>
-      <w:bookmarkStart w:id="61" w:name="_Toc518485628"/>
+      <w:bookmarkStart w:id="61" w:name="_Toc504130047"/>
       <w:bookmarkStart w:id="62" w:name="_Hlk504119614"/>
+      <w:bookmarkStart w:id="63" w:name="_Toc519113224"/>
+      <w:bookmarkEnd w:id="5"/>
       <w:bookmarkEnd w:id="4"/>
       <w:bookmarkEnd w:id="3"/>
       <w:bookmarkEnd w:id="2"/>
-      <w:bookmarkEnd w:id="1"/>
-      <w:bookmarkEnd w:id="60"/>
+      <w:bookmarkEnd w:id="61"/>
       <w:r>
         <w:rPr>
           <w:sz w:val="28"/>
         </w:rPr>
         <w:t>Deploy Solution</w:t>
       </w:r>
-      <w:bookmarkEnd w:id="61"/>
+      <w:bookmarkEnd w:id="63"/>
     </w:p>
     <w:p>
       <w:pPr>
@@ -9666,17 +9843,17 @@
           <w:sz w:val="24"/>
         </w:rPr>
       </w:pPr>
-      <w:bookmarkStart w:id="63" w:name="_Toc504130049"/>
-      <w:bookmarkStart w:id="64" w:name="_Toc518485629"/>
+      <w:bookmarkStart w:id="64" w:name="_Toc504130049"/>
+      <w:bookmarkStart w:id="65" w:name="_Toc519113225"/>
       <w:bookmarkEnd w:id="62"/>
-      <w:bookmarkEnd w:id="63"/>
+      <w:bookmarkEnd w:id="64"/>
       <w:r>
         <w:rPr>
           <w:sz w:val="24"/>
         </w:rPr>
         <w:t>Update Settings</w:t>
       </w:r>
-      <w:bookmarkEnd w:id="64"/>
+      <w:bookmarkEnd w:id="65"/>
     </w:p>
     <w:p>
       <w:pPr>
@@ -14534,7 +14711,7 @@
           <w:sz w:val="24"/>
         </w:rPr>
       </w:pPr>
-      <w:bookmarkStart w:id="65" w:name="_Toc518485630"/>
+      <w:bookmarkStart w:id="66" w:name="_Toc519113226"/>
       <w:r>
         <w:rPr>
           <w:sz w:val="24"/>
@@ -14547,7 +14724,7 @@
         </w:rPr>
         <w:t>Notification Messages</w:t>
       </w:r>
-      <w:bookmarkEnd w:id="65"/>
+      <w:bookmarkEnd w:id="66"/>
     </w:p>
     <w:p>
       <w:pPr>
@@ -14588,14 +14765,14 @@
           <w:sz w:val="24"/>
         </w:rPr>
       </w:pPr>
-      <w:bookmarkStart w:id="66" w:name="_Toc518485631"/>
+      <w:bookmarkStart w:id="67" w:name="_Toc519113227"/>
       <w:r>
         <w:rPr>
           <w:sz w:val="24"/>
         </w:rPr>
         <w:t>Email Templates</w:t>
       </w:r>
-      <w:bookmarkEnd w:id="66"/>
+      <w:bookmarkEnd w:id="67"/>
     </w:p>
     <w:p>
       <w:pPr>
@@ -14706,6 +14883,13 @@
         </w:rPr>
         <w:t xml:space="preserve"> solution can be updated to enable direct one-click access to the solution from within the email notification itself. </w:t>
       </w:r>
+    </w:p>
+    <w:p>
+      <w:pPr>
+        <w:rPr>
+          <w:sz w:val="20"/>
+        </w:rPr>
+      </w:pPr>
     </w:p>
     <w:p>
       <w:pPr>
@@ -14721,26 +14905,26 @@
           <w:sz w:val="24"/>
         </w:rPr>
       </w:pPr>
-      <w:bookmarkStart w:id="67" w:name="_Toc518485632"/>
+      <w:bookmarkStart w:id="68" w:name="_Toc519113228"/>
       <w:r>
         <w:rPr>
           <w:sz w:val="24"/>
         </w:rPr>
+        <w:lastRenderedPageBreak/>
         <w:t>Portal Notifications</w:t>
       </w:r>
-      <w:bookmarkEnd w:id="67"/>
-    </w:p>
-    <w:p>
-      <w:pPr>
-        <w:rPr>
-          <w:sz w:val="20"/>
-        </w:rPr>
-      </w:pPr>
-      <w:r>
-        <w:rPr>
-          <w:sz w:val="20"/>
-        </w:rPr>
-        <w:lastRenderedPageBreak/>
+      <w:bookmarkEnd w:id="68"/>
+    </w:p>
+    <w:p>
+      <w:pPr>
+        <w:rPr>
+          <w:sz w:val="20"/>
+        </w:rPr>
+      </w:pPr>
+      <w:r>
+        <w:rPr>
+          <w:sz w:val="20"/>
+        </w:rPr>
         <w:t>Notifications shown in the</w:t>
       </w:r>
       <w:r>
@@ -15020,14 +15204,14 @@
           <w:sz w:val="22"/>
         </w:rPr>
       </w:pPr>
-      <w:bookmarkStart w:id="68" w:name="_Toc518485633"/>
+      <w:bookmarkStart w:id="69" w:name="_Toc519113229"/>
       <w:r>
         <w:rPr>
           <w:sz w:val="22"/>
         </w:rPr>
         <w:t>Update Help section</w:t>
       </w:r>
-      <w:bookmarkEnd w:id="68"/>
+      <w:bookmarkEnd w:id="69"/>
     </w:p>
     <w:p>
       <w:pPr>
@@ -15069,14 +15253,14 @@
           <w:sz w:val="22"/>
         </w:rPr>
       </w:pPr>
-      <w:bookmarkStart w:id="69" w:name="_Toc518485634"/>
+      <w:bookmarkStart w:id="70" w:name="_Toc519113230"/>
       <w:r>
         <w:rPr>
           <w:sz w:val="22"/>
         </w:rPr>
         <w:t>Feedback/Support</w:t>
       </w:r>
-      <w:bookmarkEnd w:id="69"/>
+      <w:bookmarkEnd w:id="70"/>
     </w:p>
     <w:p>
       <w:pPr>
@@ -15125,14 +15309,14 @@
           <w:sz w:val="22"/>
         </w:rPr>
       </w:pPr>
-      <w:bookmarkStart w:id="70" w:name="_Toc518485635"/>
+      <w:bookmarkStart w:id="71" w:name="_Toc519113231"/>
       <w:r>
         <w:rPr>
           <w:sz w:val="22"/>
         </w:rPr>
         <w:t>About page</w:t>
       </w:r>
-      <w:bookmarkEnd w:id="70"/>
+      <w:bookmarkEnd w:id="71"/>
     </w:p>
     <w:p>
       <w:pPr>
@@ -15173,16 +15357,16 @@
           <w:sz w:val="24"/>
         </w:rPr>
       </w:pPr>
-      <w:bookmarkStart w:id="71" w:name="_Publish_Azure_Functions"/>
-      <w:bookmarkStart w:id="72" w:name="_Toc518485636"/>
-      <w:bookmarkEnd w:id="71"/>
+      <w:bookmarkStart w:id="72" w:name="_Publish_Azure_Functions"/>
+      <w:bookmarkStart w:id="73" w:name="_Toc519113232"/>
+      <w:bookmarkEnd w:id="72"/>
       <w:r>
         <w:rPr>
           <w:sz w:val="24"/>
         </w:rPr>
         <w:t>Publish Azure Functions</w:t>
       </w:r>
-      <w:bookmarkEnd w:id="72"/>
+      <w:bookmarkEnd w:id="73"/>
     </w:p>
     <w:p>
       <w:pPr>
@@ -15628,14 +15812,14 @@
           <w:sz w:val="24"/>
         </w:rPr>
       </w:pPr>
-      <w:bookmarkStart w:id="73" w:name="_Toc518485637"/>
+      <w:bookmarkStart w:id="74" w:name="_Toc519113233"/>
       <w:r>
         <w:rPr>
           <w:sz w:val="24"/>
         </w:rPr>
         <w:t>Configuring HTTP Functions</w:t>
       </w:r>
-      <w:bookmarkEnd w:id="73"/>
+      <w:bookmarkEnd w:id="74"/>
     </w:p>
     <w:p>
       <w:pPr>
@@ -15776,7 +15960,7 @@
           <w:sz w:val="24"/>
         </w:rPr>
       </w:pPr>
-      <w:bookmarkStart w:id="74" w:name="_Toc518485638"/>
+      <w:bookmarkStart w:id="75" w:name="_Toc519113234"/>
       <w:r>
         <w:rPr>
           <w:sz w:val="24"/>
@@ -15789,7 +15973,7 @@
         </w:rPr>
         <w:t xml:space="preserve"> time triggered functions</w:t>
       </w:r>
-      <w:bookmarkEnd w:id="74"/>
+      <w:bookmarkEnd w:id="75"/>
       <w:r>
         <w:rPr>
           <w:sz w:val="24"/>
@@ -15944,14 +16128,14 @@
           <w:sz w:val="24"/>
         </w:rPr>
       </w:pPr>
-      <w:bookmarkStart w:id="75" w:name="_Toc518485639"/>
+      <w:bookmarkStart w:id="76" w:name="_Toc519113235"/>
       <w:r>
         <w:rPr>
           <w:sz w:val="24"/>
         </w:rPr>
         <w:t>Local Test and Debug</w:t>
       </w:r>
-      <w:bookmarkEnd w:id="75"/>
+      <w:bookmarkEnd w:id="76"/>
     </w:p>
     <w:p>
       <w:pPr>
@@ -16018,7 +16202,7 @@
           <w:sz w:val="24"/>
         </w:rPr>
       </w:pPr>
-      <w:bookmarkStart w:id="76" w:name="_Toc518485640"/>
+      <w:bookmarkStart w:id="77" w:name="_Toc519113236"/>
       <w:r>
         <w:rPr>
           <w:sz w:val="24"/>
@@ -16032,7 +16216,7 @@
         </w:rPr>
         <w:t xml:space="preserve"> to Azure</w:t>
       </w:r>
-      <w:bookmarkEnd w:id="76"/>
+      <w:bookmarkEnd w:id="77"/>
     </w:p>
     <w:p>
       <w:pPr>
@@ -16334,14 +16518,14 @@
           <w:sz w:val="24"/>
         </w:rPr>
       </w:pPr>
-      <w:bookmarkStart w:id="77" w:name="_Toc518485641"/>
+      <w:bookmarkStart w:id="78" w:name="_Toc519113237"/>
       <w:r>
         <w:rPr>
           <w:sz w:val="24"/>
         </w:rPr>
         <w:t>Set Deployment Scope</w:t>
       </w:r>
-      <w:bookmarkEnd w:id="77"/>
+      <w:bookmarkEnd w:id="78"/>
     </w:p>
     <w:p>
       <w:pPr>
@@ -16681,14 +16865,14 @@
           <w:sz w:val="24"/>
         </w:rPr>
       </w:pPr>
-      <w:bookmarkStart w:id="78" w:name="_Toc518485642"/>
+      <w:bookmarkStart w:id="79" w:name="_Toc519113238"/>
       <w:r>
         <w:rPr>
           <w:sz w:val="24"/>
         </w:rPr>
         <w:t>Accept Application Consent as Admin</w:t>
       </w:r>
-      <w:bookmarkEnd w:id="78"/>
+      <w:bookmarkEnd w:id="79"/>
     </w:p>
     <w:p>
       <w:pPr>
@@ -16746,16 +16930,16 @@
           <w:sz w:val="28"/>
         </w:rPr>
       </w:pPr>
-      <w:bookmarkStart w:id="79" w:name="_Setting_up_Email"/>
-      <w:bookmarkStart w:id="80" w:name="_Toc518485643"/>
-      <w:bookmarkEnd w:id="79"/>
+      <w:bookmarkStart w:id="80" w:name="_Setting_up_Email"/>
+      <w:bookmarkStart w:id="81" w:name="_Toc519113239"/>
+      <w:bookmarkEnd w:id="80"/>
       <w:r>
         <w:rPr>
           <w:sz w:val="28"/>
         </w:rPr>
         <w:t>Setting up Email Notification Schedule</w:t>
       </w:r>
-      <w:bookmarkEnd w:id="80"/>
+      <w:bookmarkEnd w:id="81"/>
     </w:p>
     <w:p>
       <w:pPr>
@@ -16809,14 +16993,14 @@
           <w:sz w:val="24"/>
         </w:rPr>
       </w:pPr>
-      <w:bookmarkStart w:id="81" w:name="_Toc518485644"/>
+      <w:bookmarkStart w:id="82" w:name="_Toc519113240"/>
       <w:r>
         <w:rPr>
           <w:sz w:val="24"/>
         </w:rPr>
         <w:t>User List for reminder emails</w:t>
       </w:r>
-      <w:bookmarkEnd w:id="81"/>
+      <w:bookmarkEnd w:id="82"/>
     </w:p>
     <w:p>
       <w:pPr>
@@ -17067,14 +17251,14 @@
           <w:sz w:val="24"/>
         </w:rPr>
       </w:pPr>
-      <w:bookmarkStart w:id="82" w:name="_Toc518485645"/>
+      <w:bookmarkStart w:id="83" w:name="_Toc519113241"/>
       <w:r>
         <w:rPr>
           <w:sz w:val="24"/>
         </w:rPr>
         <w:t>Schedule-based email notifications using Microsoft Flow</w:t>
       </w:r>
-      <w:bookmarkEnd w:id="82"/>
+      <w:bookmarkEnd w:id="83"/>
     </w:p>
     <w:p>
       <w:pPr>
@@ -17509,14 +17693,14 @@
           <w:sz w:val="28"/>
         </w:rPr>
       </w:pPr>
-      <w:bookmarkStart w:id="83" w:name="_Toc518485646"/>
+      <w:bookmarkStart w:id="84" w:name="_Toc519113242"/>
       <w:r>
         <w:rPr>
           <w:sz w:val="28"/>
         </w:rPr>
         <w:t>Configuring Cleanup Settings</w:t>
       </w:r>
-      <w:bookmarkEnd w:id="83"/>
+      <w:bookmarkEnd w:id="84"/>
     </w:p>
     <w:p>
       <w:pPr>
@@ -17557,7 +17741,7 @@
           <w:sz w:val="24"/>
         </w:rPr>
       </w:pPr>
-      <w:bookmarkStart w:id="84" w:name="_Toc518485647"/>
+      <w:bookmarkStart w:id="85" w:name="_Toc519113243"/>
       <w:r>
         <w:rPr>
           <w:sz w:val="24"/>
@@ -17576,7 +17760,7 @@
         </w:rPr>
         <w:t>Limits</w:t>
       </w:r>
-      <w:bookmarkEnd w:id="84"/>
+      <w:bookmarkEnd w:id="85"/>
     </w:p>
     <w:p>
       <w:pPr>
@@ -17970,14 +18154,14 @@
           <w:sz w:val="24"/>
         </w:rPr>
       </w:pPr>
-      <w:bookmarkStart w:id="85" w:name="_Toc518485648"/>
+      <w:bookmarkStart w:id="86" w:name="_Toc519113244"/>
       <w:r>
         <w:rPr>
           <w:sz w:val="24"/>
         </w:rPr>
         <w:t>Protecting Key Files</w:t>
       </w:r>
-      <w:bookmarkEnd w:id="85"/>
+      <w:bookmarkEnd w:id="86"/>
     </w:p>
     <w:p>
       <w:pPr>
@@ -18318,8 +18502,8 @@
           <w:sz w:val="28"/>
         </w:rPr>
       </w:pPr>
-      <w:bookmarkStart w:id="86" w:name="_Toc518485649"/>
       <w:bookmarkStart w:id="87" w:name="_Hlk504119644"/>
+      <w:bookmarkStart w:id="88" w:name="_Toc519113245"/>
       <w:r>
         <w:rPr>
           <w:sz w:val="28"/>
@@ -18332,7 +18516,7 @@
         </w:rPr>
         <w:t>Overview</w:t>
       </w:r>
-      <w:bookmarkEnd w:id="86"/>
+      <w:bookmarkEnd w:id="88"/>
     </w:p>
     <w:p>
       <w:pPr>
@@ -18361,19 +18545,19 @@
           <w:sz w:val="24"/>
         </w:rPr>
       </w:pPr>
-      <w:bookmarkStart w:id="88" w:name="_Toc504126650"/>
-      <w:bookmarkStart w:id="89" w:name="_Toc504130052"/>
-      <w:bookmarkStart w:id="90" w:name="_Toc518485650"/>
+      <w:bookmarkStart w:id="89" w:name="_Toc504126650"/>
+      <w:bookmarkStart w:id="90" w:name="_Toc504130052"/>
+      <w:bookmarkStart w:id="91" w:name="_Toc519113246"/>
       <w:bookmarkEnd w:id="87"/>
-      <w:bookmarkEnd w:id="88"/>
       <w:bookmarkEnd w:id="89"/>
+      <w:bookmarkEnd w:id="90"/>
       <w:r>
         <w:rPr>
           <w:sz w:val="24"/>
         </w:rPr>
         <w:t>User Personas</w:t>
       </w:r>
-      <w:bookmarkEnd w:id="90"/>
+      <w:bookmarkEnd w:id="91"/>
     </w:p>
     <w:p>
       <w:pPr>
@@ -18637,14 +18821,14 @@
           <w:sz w:val="24"/>
         </w:rPr>
       </w:pPr>
-      <w:bookmarkStart w:id="91" w:name="_Toc518485651"/>
+      <w:bookmarkStart w:id="92" w:name="_Toc519113247"/>
       <w:r>
         <w:rPr>
           <w:sz w:val="24"/>
         </w:rPr>
         <w:t>Process Workflow</w:t>
       </w:r>
-      <w:bookmarkEnd w:id="91"/>
+      <w:bookmarkEnd w:id="92"/>
     </w:p>
     <w:p>
       <w:pPr>
@@ -19002,14 +19186,14 @@
           <w:sz w:val="24"/>
         </w:rPr>
       </w:pPr>
-      <w:bookmarkStart w:id="92" w:name="_Toc518485652"/>
+      <w:bookmarkStart w:id="93" w:name="_Toc519113248"/>
       <w:r>
         <w:rPr>
           <w:sz w:val="24"/>
         </w:rPr>
         <w:t>Computation Logic</w:t>
       </w:r>
-      <w:bookmarkEnd w:id="92"/>
+      <w:bookmarkEnd w:id="93"/>
     </w:p>
     <w:p>
       <w:pPr>
@@ -19164,14 +19348,14 @@
           <w:sz w:val="24"/>
         </w:rPr>
       </w:pPr>
-      <w:bookmarkStart w:id="93" w:name="_Toc518485653"/>
+      <w:bookmarkStart w:id="94" w:name="_Toc519113249"/>
       <w:r>
         <w:rPr>
           <w:sz w:val="24"/>
         </w:rPr>
         <w:t>Email</w:t>
       </w:r>
-      <w:bookmarkEnd w:id="93"/>
+      <w:bookmarkEnd w:id="94"/>
     </w:p>
     <w:p>
       <w:pPr>
@@ -19247,14 +19431,14 @@
           <w:sz w:val="24"/>
         </w:rPr>
       </w:pPr>
-      <w:bookmarkStart w:id="94" w:name="_Toc518485654"/>
+      <w:bookmarkStart w:id="95" w:name="_Toc519113250"/>
       <w:r>
         <w:rPr>
           <w:sz w:val="24"/>
         </w:rPr>
         <w:t>Calendar Entries</w:t>
       </w:r>
-      <w:bookmarkEnd w:id="94"/>
+      <w:bookmarkEnd w:id="95"/>
     </w:p>
     <w:p>
       <w:pPr>
@@ -20617,14 +20801,14 @@
           <w:sz w:val="24"/>
         </w:rPr>
       </w:pPr>
-      <w:bookmarkStart w:id="95" w:name="_Toc518485655"/>
+      <w:bookmarkStart w:id="96" w:name="_Toc519113251"/>
       <w:r>
         <w:rPr>
           <w:sz w:val="24"/>
         </w:rPr>
         <w:t>Role-Based Views</w:t>
       </w:r>
-      <w:bookmarkEnd w:id="95"/>
+      <w:bookmarkEnd w:id="96"/>
     </w:p>
     <w:tbl>
       <w:tblPr>
@@ -21312,14 +21496,14 @@
           <w:sz w:val="24"/>
         </w:rPr>
       </w:pPr>
-      <w:bookmarkStart w:id="96" w:name="_Toc518485656"/>
+      <w:bookmarkStart w:id="97" w:name="_Toc519113252"/>
       <w:r>
         <w:rPr>
           <w:sz w:val="24"/>
         </w:rPr>
         <w:t>User Screens</w:t>
       </w:r>
-      <w:bookmarkEnd w:id="96"/>
+      <w:bookmarkEnd w:id="97"/>
     </w:p>
     <w:tbl>
       <w:tblPr>
@@ -21611,8 +21795,6 @@
               </w:rPr>
               <w:t>This is based on employees who submitted hours in a specific month with overtime that the manager has approved</w:t>
             </w:r>
-            <w:bookmarkStart w:id="97" w:name="_GoBack"/>
-            <w:bookmarkEnd w:id="97"/>
           </w:p>
         </w:tc>
       </w:tr>
@@ -21629,7 +21811,7 @@
           <w:sz w:val="28"/>
         </w:rPr>
       </w:pPr>
-      <w:bookmarkStart w:id="98" w:name="_Toc518485657"/>
+      <w:bookmarkStart w:id="98" w:name="_Toc519113253"/>
       <w:r>
         <w:rPr>
           <w:sz w:val="28"/>
@@ -21690,7 +21872,7 @@
           <w:sz w:val="28"/>
         </w:rPr>
       </w:pPr>
-      <w:bookmarkStart w:id="99" w:name="_Toc518485658"/>
+      <w:bookmarkStart w:id="99" w:name="_Toc519113254"/>
       <w:r>
         <w:rPr>
           <w:sz w:val="28"/>
@@ -22018,7 +22200,7 @@
           <w:sz w:val="28"/>
         </w:rPr>
       </w:pPr>
-      <w:bookmarkStart w:id="100" w:name="_Toc518485659"/>
+      <w:bookmarkStart w:id="100" w:name="_Toc519113255"/>
       <w:r>
         <w:rPr>
           <w:sz w:val="28"/>
@@ -22296,7 +22478,7 @@
 </file>
 
 <file path=word/endnotes.xml><?xml version="1.0" encoding="utf-8"?>
-<w:endnotes xmlns:wpc="http://schemas.microsoft.com/office/word/2010/wordprocessingCanvas" xmlns:cx="http://schemas.microsoft.com/office/drawing/2014/chartex" xmlns:mc="http://schemas.openxmlformats.org/markup-compatibility/2006" xmlns:o="urn:schemas-microsoft-com:office:office" xmlns:r="http://schemas.openxmlformats.org/officeDocument/2006/relationships" xmlns:m="http://schemas.openxmlformats.org/officeDocument/2006/math" xmlns:v="urn:schemas-microsoft-com:vml" xmlns:wp14="http://schemas.microsoft.com/office/word/2010/wordprocessingDrawing" xmlns:wp="http://schemas.openxmlformats.org/drawingml/2006/wordprocessingDrawing" xmlns:w10="urn:schemas-microsoft-com:office:word" xmlns:w="http://schemas.openxmlformats.org/wordprocessingml/2006/main" xmlns:w14="http://schemas.microsoft.com/office/word/2010/wordml" xmlns:w15="http://schemas.microsoft.com/office/word/2012/wordml" xmlns:w16se="http://schemas.microsoft.com/office/word/2015/wordml/symex" xmlns:wpg="http://schemas.microsoft.com/office/word/2010/wordprocessingGroup" xmlns:wpi="http://schemas.microsoft.com/office/word/2010/wordprocessingInk" xmlns:wne="http://schemas.microsoft.com/office/word/2006/wordml" xmlns:wps="http://schemas.microsoft.com/office/word/2010/wordprocessingShape" mc:Ignorable="w14 w15 w16se wp14">
+<w:endnotes xmlns:wpc="http://schemas.microsoft.com/office/word/2010/wordprocessingCanvas" xmlns:cx="http://schemas.microsoft.com/office/drawing/2014/chartex" xmlns:cx1="http://schemas.microsoft.com/office/drawing/2015/9/8/chartex" xmlns:cx2="http://schemas.microsoft.com/office/drawing/2015/10/21/chartex" xmlns:cx3="http://schemas.microsoft.com/office/drawing/2016/5/9/chartex" xmlns:cx4="http://schemas.microsoft.com/office/drawing/2016/5/10/chartex" xmlns:cx5="http://schemas.microsoft.com/office/drawing/2016/5/11/chartex" xmlns:cx6="http://schemas.microsoft.com/office/drawing/2016/5/12/chartex" xmlns:cx7="http://schemas.microsoft.com/office/drawing/2016/5/13/chartex" xmlns:cx8="http://schemas.microsoft.com/office/drawing/2016/5/14/chartex" xmlns:mc="http://schemas.openxmlformats.org/markup-compatibility/2006" xmlns:aink="http://schemas.microsoft.com/office/drawing/2016/ink" xmlns:am3d="http://schemas.microsoft.com/office/drawing/2017/model3d" xmlns:o="urn:schemas-microsoft-com:office:office" xmlns:r="http://schemas.openxmlformats.org/officeDocument/2006/relationships" xmlns:m="http://schemas.openxmlformats.org/officeDocument/2006/math" xmlns:v="urn:schemas-microsoft-com:vml" xmlns:wp14="http://schemas.microsoft.com/office/word/2010/wordprocessingDrawing" xmlns:wp="http://schemas.openxmlformats.org/drawingml/2006/wordprocessingDrawing" xmlns:w10="urn:schemas-microsoft-com:office:word" xmlns:w="http://schemas.openxmlformats.org/wordprocessingml/2006/main" xmlns:w14="http://schemas.microsoft.com/office/word/2010/wordml" xmlns:w15="http://schemas.microsoft.com/office/word/2012/wordml" xmlns:w16cid="http://schemas.microsoft.com/office/word/2016/wordml/cid" xmlns:w16se="http://schemas.microsoft.com/office/word/2015/wordml/symex" xmlns:wpg="http://schemas.microsoft.com/office/word/2010/wordprocessingGroup" xmlns:wpi="http://schemas.microsoft.com/office/word/2010/wordprocessingInk" xmlns:wne="http://schemas.microsoft.com/office/word/2006/wordml" xmlns:wps="http://schemas.microsoft.com/office/word/2010/wordprocessingShape" mc:Ignorable="w14 w15 w16se w16cid wp14">
   <w:endnote w:type="separator" w:id="-1">
     <w:p>
       <w:pPr>
@@ -22321,7 +22503,7 @@
 </file>
 
 <file path=word/footer1.xml><?xml version="1.0" encoding="utf-8"?>
-<w:ftr xmlns:wpc="http://schemas.microsoft.com/office/word/2010/wordprocessingCanvas" xmlns:cx="http://schemas.microsoft.com/office/drawing/2014/chartex" xmlns:mc="http://schemas.openxmlformats.org/markup-compatibility/2006" xmlns:o="urn:schemas-microsoft-com:office:office" xmlns:r="http://schemas.openxmlformats.org/officeDocument/2006/relationships" xmlns:m="http://schemas.openxmlformats.org/officeDocument/2006/math" xmlns:v="urn:schemas-microsoft-com:vml" xmlns:wp14="http://schemas.microsoft.com/office/word/2010/wordprocessingDrawing" xmlns:wp="http://schemas.openxmlformats.org/drawingml/2006/wordprocessingDrawing" xmlns:w10="urn:schemas-microsoft-com:office:word" xmlns:w="http://schemas.openxmlformats.org/wordprocessingml/2006/main" xmlns:w14="http://schemas.microsoft.com/office/word/2010/wordml" xmlns:w15="http://schemas.microsoft.com/office/word/2012/wordml" xmlns:w16se="http://schemas.microsoft.com/office/word/2015/wordml/symex" xmlns:wpg="http://schemas.microsoft.com/office/word/2010/wordprocessingGroup" xmlns:wpi="http://schemas.microsoft.com/office/word/2010/wordprocessingInk" xmlns:wne="http://schemas.microsoft.com/office/word/2006/wordml" xmlns:wps="http://schemas.microsoft.com/office/word/2010/wordprocessingShape" mc:Ignorable="w14 w15 w16se wp14">
+<w:ftr xmlns:wpc="http://schemas.microsoft.com/office/word/2010/wordprocessingCanvas" xmlns:cx="http://schemas.microsoft.com/office/drawing/2014/chartex" xmlns:cx1="http://schemas.microsoft.com/office/drawing/2015/9/8/chartex" xmlns:cx2="http://schemas.microsoft.com/office/drawing/2015/10/21/chartex" xmlns:cx3="http://schemas.microsoft.com/office/drawing/2016/5/9/chartex" xmlns:cx4="http://schemas.microsoft.com/office/drawing/2016/5/10/chartex" xmlns:cx5="http://schemas.microsoft.com/office/drawing/2016/5/11/chartex" xmlns:cx6="http://schemas.microsoft.com/office/drawing/2016/5/12/chartex" xmlns:cx7="http://schemas.microsoft.com/office/drawing/2016/5/13/chartex" xmlns:cx8="http://schemas.microsoft.com/office/drawing/2016/5/14/chartex" xmlns:mc="http://schemas.openxmlformats.org/markup-compatibility/2006" xmlns:aink="http://schemas.microsoft.com/office/drawing/2016/ink" xmlns:am3d="http://schemas.microsoft.com/office/drawing/2017/model3d" xmlns:o="urn:schemas-microsoft-com:office:office" xmlns:r="http://schemas.openxmlformats.org/officeDocument/2006/relationships" xmlns:m="http://schemas.openxmlformats.org/officeDocument/2006/math" xmlns:v="urn:schemas-microsoft-com:vml" xmlns:wp14="http://schemas.microsoft.com/office/word/2010/wordprocessingDrawing" xmlns:wp="http://schemas.openxmlformats.org/drawingml/2006/wordprocessingDrawing" xmlns:w10="urn:schemas-microsoft-com:office:word" xmlns:w="http://schemas.openxmlformats.org/wordprocessingml/2006/main" xmlns:w14="http://schemas.microsoft.com/office/word/2010/wordml" xmlns:w15="http://schemas.microsoft.com/office/word/2012/wordml" xmlns:w16cid="http://schemas.microsoft.com/office/word/2016/wordml/cid" xmlns:w16se="http://schemas.microsoft.com/office/word/2015/wordml/symex" xmlns:wpg="http://schemas.microsoft.com/office/word/2010/wordprocessingGroup" xmlns:wpi="http://schemas.microsoft.com/office/word/2010/wordprocessingInk" xmlns:wne="http://schemas.microsoft.com/office/word/2006/wordml" xmlns:wps="http://schemas.microsoft.com/office/word/2010/wordprocessingShape" mc:Ignorable="w14 w15 w16se w16cid wp14">
   <w:p>
     <w:pPr>
       <w:pStyle w:val="Footer"/>
@@ -22363,13 +22545,13 @@
 </file>
 
 <file path=word/footer2.xml><?xml version="1.0" encoding="utf-8"?>
-<w:ftr xmlns:wpc="http://schemas.microsoft.com/office/word/2010/wordprocessingCanvas" xmlns:cx="http://schemas.microsoft.com/office/drawing/2014/chartex" xmlns:mc="http://schemas.openxmlformats.org/markup-compatibility/2006" xmlns:o="urn:schemas-microsoft-com:office:office" xmlns:r="http://schemas.openxmlformats.org/officeDocument/2006/relationships" xmlns:m="http://schemas.openxmlformats.org/officeDocument/2006/math" xmlns:v="urn:schemas-microsoft-com:vml" xmlns:wp14="http://schemas.microsoft.com/office/word/2010/wordprocessingDrawing" xmlns:wp="http://schemas.openxmlformats.org/drawingml/2006/wordprocessingDrawing" xmlns:w10="urn:schemas-microsoft-com:office:word" xmlns:w="http://schemas.openxmlformats.org/wordprocessingml/2006/main" xmlns:w14="http://schemas.microsoft.com/office/word/2010/wordml" xmlns:w15="http://schemas.microsoft.com/office/word/2012/wordml" xmlns:w16se="http://schemas.microsoft.com/office/word/2015/wordml/symex" xmlns:wpg="http://schemas.microsoft.com/office/word/2010/wordprocessingGroup" xmlns:wpi="http://schemas.microsoft.com/office/word/2010/wordprocessingInk" xmlns:wne="http://schemas.microsoft.com/office/word/2006/wordml" xmlns:wps="http://schemas.microsoft.com/office/word/2010/wordprocessingShape" mc:Ignorable="w14 w15 w16se wp14">
+<w:ftr xmlns:wpc="http://schemas.microsoft.com/office/word/2010/wordprocessingCanvas" xmlns:cx="http://schemas.microsoft.com/office/drawing/2014/chartex" xmlns:cx1="http://schemas.microsoft.com/office/drawing/2015/9/8/chartex" xmlns:cx2="http://schemas.microsoft.com/office/drawing/2015/10/21/chartex" xmlns:cx3="http://schemas.microsoft.com/office/drawing/2016/5/9/chartex" xmlns:cx4="http://schemas.microsoft.com/office/drawing/2016/5/10/chartex" xmlns:cx5="http://schemas.microsoft.com/office/drawing/2016/5/11/chartex" xmlns:cx6="http://schemas.microsoft.com/office/drawing/2016/5/12/chartex" xmlns:cx7="http://schemas.microsoft.com/office/drawing/2016/5/13/chartex" xmlns:cx8="http://schemas.microsoft.com/office/drawing/2016/5/14/chartex" xmlns:mc="http://schemas.openxmlformats.org/markup-compatibility/2006" xmlns:aink="http://schemas.microsoft.com/office/drawing/2016/ink" xmlns:am3d="http://schemas.microsoft.com/office/drawing/2017/model3d" xmlns:o="urn:schemas-microsoft-com:office:office" xmlns:r="http://schemas.openxmlformats.org/officeDocument/2006/relationships" xmlns:m="http://schemas.openxmlformats.org/officeDocument/2006/math" xmlns:v="urn:schemas-microsoft-com:vml" xmlns:wp14="http://schemas.microsoft.com/office/word/2010/wordprocessingDrawing" xmlns:wp="http://schemas.openxmlformats.org/drawingml/2006/wordprocessingDrawing" xmlns:w10="urn:schemas-microsoft-com:office:word" xmlns:w="http://schemas.openxmlformats.org/wordprocessingml/2006/main" xmlns:w14="http://schemas.microsoft.com/office/word/2010/wordml" xmlns:w15="http://schemas.microsoft.com/office/word/2012/wordml" xmlns:w16cid="http://schemas.microsoft.com/office/word/2016/wordml/cid" xmlns:w16se="http://schemas.microsoft.com/office/word/2015/wordml/symex" xmlns:wpg="http://schemas.microsoft.com/office/word/2010/wordprocessingGroup" xmlns:wpi="http://schemas.microsoft.com/office/word/2010/wordprocessingInk" xmlns:wne="http://schemas.microsoft.com/office/word/2006/wordml" xmlns:wps="http://schemas.microsoft.com/office/word/2010/wordprocessingShape" mc:Ignorable="w14 w15 w16se w16cid wp14">
   <w:p/>
 </w:ftr>
 </file>
 
 <file path=word/footer3.xml><?xml version="1.0" encoding="utf-8"?>
-<w:ftr xmlns:wpc="http://schemas.microsoft.com/office/word/2010/wordprocessingCanvas" xmlns:cx="http://schemas.microsoft.com/office/drawing/2014/chartex" xmlns:mc="http://schemas.openxmlformats.org/markup-compatibility/2006" xmlns:o="urn:schemas-microsoft-com:office:office" xmlns:r="http://schemas.openxmlformats.org/officeDocument/2006/relationships" xmlns:m="http://schemas.openxmlformats.org/officeDocument/2006/math" xmlns:v="urn:schemas-microsoft-com:vml" xmlns:wp14="http://schemas.microsoft.com/office/word/2010/wordprocessingDrawing" xmlns:wp="http://schemas.openxmlformats.org/drawingml/2006/wordprocessingDrawing" xmlns:w10="urn:schemas-microsoft-com:office:word" xmlns:w="http://schemas.openxmlformats.org/wordprocessingml/2006/main" xmlns:w14="http://schemas.microsoft.com/office/word/2010/wordml" xmlns:w15="http://schemas.microsoft.com/office/word/2012/wordml" xmlns:w16se="http://schemas.microsoft.com/office/word/2015/wordml/symex" xmlns:wpg="http://schemas.microsoft.com/office/word/2010/wordprocessingGroup" xmlns:wpi="http://schemas.microsoft.com/office/word/2010/wordprocessingInk" xmlns:wne="http://schemas.microsoft.com/office/word/2006/wordml" xmlns:wps="http://schemas.microsoft.com/office/word/2010/wordprocessingShape" mc:Ignorable="w14 w15 w16se wp14">
+<w:ftr xmlns:wpc="http://schemas.microsoft.com/office/word/2010/wordprocessingCanvas" xmlns:cx="http://schemas.microsoft.com/office/drawing/2014/chartex" xmlns:cx1="http://schemas.microsoft.com/office/drawing/2015/9/8/chartex" xmlns:cx2="http://schemas.microsoft.com/office/drawing/2015/10/21/chartex" xmlns:cx3="http://schemas.microsoft.com/office/drawing/2016/5/9/chartex" xmlns:cx4="http://schemas.microsoft.com/office/drawing/2016/5/10/chartex" xmlns:cx5="http://schemas.microsoft.com/office/drawing/2016/5/11/chartex" xmlns:cx6="http://schemas.microsoft.com/office/drawing/2016/5/12/chartex" xmlns:cx7="http://schemas.microsoft.com/office/drawing/2016/5/13/chartex" xmlns:cx8="http://schemas.microsoft.com/office/drawing/2016/5/14/chartex" xmlns:mc="http://schemas.openxmlformats.org/markup-compatibility/2006" xmlns:aink="http://schemas.microsoft.com/office/drawing/2016/ink" xmlns:am3d="http://schemas.microsoft.com/office/drawing/2017/model3d" xmlns:o="urn:schemas-microsoft-com:office:office" xmlns:r="http://schemas.openxmlformats.org/officeDocument/2006/relationships" xmlns:m="http://schemas.openxmlformats.org/officeDocument/2006/math" xmlns:v="urn:schemas-microsoft-com:vml" xmlns:wp14="http://schemas.microsoft.com/office/word/2010/wordprocessingDrawing" xmlns:wp="http://schemas.openxmlformats.org/drawingml/2006/wordprocessingDrawing" xmlns:w10="urn:schemas-microsoft-com:office:word" xmlns:w="http://schemas.openxmlformats.org/wordprocessingml/2006/main" xmlns:w14="http://schemas.microsoft.com/office/word/2010/wordml" xmlns:w15="http://schemas.microsoft.com/office/word/2012/wordml" xmlns:w16cid="http://schemas.microsoft.com/office/word/2016/wordml/cid" xmlns:w16se="http://schemas.microsoft.com/office/word/2015/wordml/symex" xmlns:wpg="http://schemas.microsoft.com/office/word/2010/wordprocessingGroup" xmlns:wpi="http://schemas.microsoft.com/office/word/2010/wordprocessingInk" xmlns:wne="http://schemas.microsoft.com/office/word/2006/wordml" xmlns:wps="http://schemas.microsoft.com/office/word/2010/wordprocessingShape" mc:Ignorable="w14 w15 w16se w16cid wp14">
   <w:p>
     <w:pPr>
       <w:pStyle w:val="Footer"/>
@@ -22385,7 +22567,7 @@
 </file>
 
 <file path=word/footer4.xml><?xml version="1.0" encoding="utf-8"?>
-<w:ftr xmlns:wpc="http://schemas.microsoft.com/office/word/2010/wordprocessingCanvas" xmlns:cx="http://schemas.microsoft.com/office/drawing/2014/chartex" xmlns:mc="http://schemas.openxmlformats.org/markup-compatibility/2006" xmlns:o="urn:schemas-microsoft-com:office:office" xmlns:r="http://schemas.openxmlformats.org/officeDocument/2006/relationships" xmlns:m="http://schemas.openxmlformats.org/officeDocument/2006/math" xmlns:v="urn:schemas-microsoft-com:vml" xmlns:wp14="http://schemas.microsoft.com/office/word/2010/wordprocessingDrawing" xmlns:wp="http://schemas.openxmlformats.org/drawingml/2006/wordprocessingDrawing" xmlns:w10="urn:schemas-microsoft-com:office:word" xmlns:w="http://schemas.openxmlformats.org/wordprocessingml/2006/main" xmlns:w14="http://schemas.microsoft.com/office/word/2010/wordml" xmlns:w15="http://schemas.microsoft.com/office/word/2012/wordml" xmlns:w16se="http://schemas.microsoft.com/office/word/2015/wordml/symex" xmlns:wpg="http://schemas.microsoft.com/office/word/2010/wordprocessingGroup" xmlns:wpi="http://schemas.microsoft.com/office/word/2010/wordprocessingInk" xmlns:wne="http://schemas.microsoft.com/office/word/2006/wordml" xmlns:wps="http://schemas.microsoft.com/office/word/2010/wordprocessingShape" mc:Ignorable="w14 w15 w16se wp14">
+<w:ftr xmlns:wpc="http://schemas.microsoft.com/office/word/2010/wordprocessingCanvas" xmlns:cx="http://schemas.microsoft.com/office/drawing/2014/chartex" xmlns:cx1="http://schemas.microsoft.com/office/drawing/2015/9/8/chartex" xmlns:cx2="http://schemas.microsoft.com/office/drawing/2015/10/21/chartex" xmlns:cx3="http://schemas.microsoft.com/office/drawing/2016/5/9/chartex" xmlns:cx4="http://schemas.microsoft.com/office/drawing/2016/5/10/chartex" xmlns:cx5="http://schemas.microsoft.com/office/drawing/2016/5/11/chartex" xmlns:cx6="http://schemas.microsoft.com/office/drawing/2016/5/12/chartex" xmlns:cx7="http://schemas.microsoft.com/office/drawing/2016/5/13/chartex" xmlns:cx8="http://schemas.microsoft.com/office/drawing/2016/5/14/chartex" xmlns:mc="http://schemas.openxmlformats.org/markup-compatibility/2006" xmlns:aink="http://schemas.microsoft.com/office/drawing/2016/ink" xmlns:am3d="http://schemas.microsoft.com/office/drawing/2017/model3d" xmlns:o="urn:schemas-microsoft-com:office:office" xmlns:r="http://schemas.openxmlformats.org/officeDocument/2006/relationships" xmlns:m="http://schemas.openxmlformats.org/officeDocument/2006/math" xmlns:v="urn:schemas-microsoft-com:vml" xmlns:wp14="http://schemas.microsoft.com/office/word/2010/wordprocessingDrawing" xmlns:wp="http://schemas.openxmlformats.org/drawingml/2006/wordprocessingDrawing" xmlns:w10="urn:schemas-microsoft-com:office:word" xmlns:w="http://schemas.openxmlformats.org/wordprocessingml/2006/main" xmlns:w14="http://schemas.microsoft.com/office/word/2010/wordml" xmlns:w15="http://schemas.microsoft.com/office/word/2012/wordml" xmlns:w16cid="http://schemas.microsoft.com/office/word/2016/wordml/cid" xmlns:w16se="http://schemas.microsoft.com/office/word/2015/wordml/symex" xmlns:wpg="http://schemas.microsoft.com/office/word/2010/wordprocessingGroup" xmlns:wpi="http://schemas.microsoft.com/office/word/2010/wordprocessingInk" xmlns:wne="http://schemas.microsoft.com/office/word/2006/wordml" xmlns:wps="http://schemas.microsoft.com/office/word/2010/wordprocessingShape" mc:Ignorable="w14 w15 w16se w16cid wp14">
   <w:sdt>
     <w:sdtPr>
       <w:id w:val="630832657"/>
@@ -22438,7 +22620,7 @@
 </file>
 
 <file path=word/footnotes.xml><?xml version="1.0" encoding="utf-8"?>
-<w:footnotes xmlns:wpc="http://schemas.microsoft.com/office/word/2010/wordprocessingCanvas" xmlns:cx="http://schemas.microsoft.com/office/drawing/2014/chartex" xmlns:mc="http://schemas.openxmlformats.org/markup-compatibility/2006" xmlns:o="urn:schemas-microsoft-com:office:office" xmlns:r="http://schemas.openxmlformats.org/officeDocument/2006/relationships" xmlns:m="http://schemas.openxmlformats.org/officeDocument/2006/math" xmlns:v="urn:schemas-microsoft-com:vml" xmlns:wp14="http://schemas.microsoft.com/office/word/2010/wordprocessingDrawing" xmlns:wp="http://schemas.openxmlformats.org/drawingml/2006/wordprocessingDrawing" xmlns:w10="urn:schemas-microsoft-com:office:word" xmlns:w="http://schemas.openxmlformats.org/wordprocessingml/2006/main" xmlns:w14="http://schemas.microsoft.com/office/word/2010/wordml" xmlns:w15="http://schemas.microsoft.com/office/word/2012/wordml" xmlns:w16se="http://schemas.microsoft.com/office/word/2015/wordml/symex" xmlns:wpg="http://schemas.microsoft.com/office/word/2010/wordprocessingGroup" xmlns:wpi="http://schemas.microsoft.com/office/word/2010/wordprocessingInk" xmlns:wne="http://schemas.microsoft.com/office/word/2006/wordml" xmlns:wps="http://schemas.microsoft.com/office/word/2010/wordprocessingShape" mc:Ignorable="w14 w15 w16se wp14">
+<w:footnotes xmlns:wpc="http://schemas.microsoft.com/office/word/2010/wordprocessingCanvas" xmlns:cx="http://schemas.microsoft.com/office/drawing/2014/chartex" xmlns:cx1="http://schemas.microsoft.com/office/drawing/2015/9/8/chartex" xmlns:cx2="http://schemas.microsoft.com/office/drawing/2015/10/21/chartex" xmlns:cx3="http://schemas.microsoft.com/office/drawing/2016/5/9/chartex" xmlns:cx4="http://schemas.microsoft.com/office/drawing/2016/5/10/chartex" xmlns:cx5="http://schemas.microsoft.com/office/drawing/2016/5/11/chartex" xmlns:cx6="http://schemas.microsoft.com/office/drawing/2016/5/12/chartex" xmlns:cx7="http://schemas.microsoft.com/office/drawing/2016/5/13/chartex" xmlns:cx8="http://schemas.microsoft.com/office/drawing/2016/5/14/chartex" xmlns:mc="http://schemas.openxmlformats.org/markup-compatibility/2006" xmlns:aink="http://schemas.microsoft.com/office/drawing/2016/ink" xmlns:am3d="http://schemas.microsoft.com/office/drawing/2017/model3d" xmlns:o="urn:schemas-microsoft-com:office:office" xmlns:r="http://schemas.openxmlformats.org/officeDocument/2006/relationships" xmlns:m="http://schemas.openxmlformats.org/officeDocument/2006/math" xmlns:v="urn:schemas-microsoft-com:vml" xmlns:wp14="http://schemas.microsoft.com/office/word/2010/wordprocessingDrawing" xmlns:wp="http://schemas.openxmlformats.org/drawingml/2006/wordprocessingDrawing" xmlns:w10="urn:schemas-microsoft-com:office:word" xmlns:w="http://schemas.openxmlformats.org/wordprocessingml/2006/main" xmlns:w14="http://schemas.microsoft.com/office/word/2010/wordml" xmlns:w15="http://schemas.microsoft.com/office/word/2012/wordml" xmlns:w16cid="http://schemas.microsoft.com/office/word/2016/wordml/cid" xmlns:w16se="http://schemas.microsoft.com/office/word/2015/wordml/symex" xmlns:wpg="http://schemas.microsoft.com/office/word/2010/wordprocessingGroup" xmlns:wpi="http://schemas.microsoft.com/office/word/2010/wordprocessingInk" xmlns:wne="http://schemas.microsoft.com/office/word/2006/wordml" xmlns:wps="http://schemas.microsoft.com/office/word/2010/wordprocessingShape" mc:Ignorable="w14 w15 w16se w16cid wp14">
   <w:footnote w:type="separator" w:id="-1">
     <w:p>
       <w:pPr>
@@ -22463,7 +22645,7 @@
 </file>
 
 <file path=word/header1.xml><?xml version="1.0" encoding="utf-8"?>
-<w:hdr xmlns:wpc="http://schemas.microsoft.com/office/word/2010/wordprocessingCanvas" xmlns:cx="http://schemas.microsoft.com/office/drawing/2014/chartex" xmlns:mc="http://schemas.openxmlformats.org/markup-compatibility/2006" xmlns:o="urn:schemas-microsoft-com:office:office" xmlns:r="http://schemas.openxmlformats.org/officeDocument/2006/relationships" xmlns:m="http://schemas.openxmlformats.org/officeDocument/2006/math" xmlns:v="urn:schemas-microsoft-com:vml" xmlns:wp14="http://schemas.microsoft.com/office/word/2010/wordprocessingDrawing" xmlns:wp="http://schemas.openxmlformats.org/drawingml/2006/wordprocessingDrawing" xmlns:w10="urn:schemas-microsoft-com:office:word" xmlns:w="http://schemas.openxmlformats.org/wordprocessingml/2006/main" xmlns:w14="http://schemas.microsoft.com/office/word/2010/wordml" xmlns:w15="http://schemas.microsoft.com/office/word/2012/wordml" xmlns:w16se="http://schemas.microsoft.com/office/word/2015/wordml/symex" xmlns:wpg="http://schemas.microsoft.com/office/word/2010/wordprocessingGroup" xmlns:wpi="http://schemas.microsoft.com/office/word/2010/wordprocessingInk" xmlns:wne="http://schemas.microsoft.com/office/word/2006/wordml" xmlns:wps="http://schemas.microsoft.com/office/word/2010/wordprocessingShape" mc:Ignorable="w14 w15 w16se wp14">
+<w:hdr xmlns:wpc="http://schemas.microsoft.com/office/word/2010/wordprocessingCanvas" xmlns:cx="http://schemas.microsoft.com/office/drawing/2014/chartex" xmlns:cx1="http://schemas.microsoft.com/office/drawing/2015/9/8/chartex" xmlns:cx2="http://schemas.microsoft.com/office/drawing/2015/10/21/chartex" xmlns:cx3="http://schemas.microsoft.com/office/drawing/2016/5/9/chartex" xmlns:cx4="http://schemas.microsoft.com/office/drawing/2016/5/10/chartex" xmlns:cx5="http://schemas.microsoft.com/office/drawing/2016/5/11/chartex" xmlns:cx6="http://schemas.microsoft.com/office/drawing/2016/5/12/chartex" xmlns:cx7="http://schemas.microsoft.com/office/drawing/2016/5/13/chartex" xmlns:cx8="http://schemas.microsoft.com/office/drawing/2016/5/14/chartex" xmlns:mc="http://schemas.openxmlformats.org/markup-compatibility/2006" xmlns:aink="http://schemas.microsoft.com/office/drawing/2016/ink" xmlns:am3d="http://schemas.microsoft.com/office/drawing/2017/model3d" xmlns:o="urn:schemas-microsoft-com:office:office" xmlns:r="http://schemas.openxmlformats.org/officeDocument/2006/relationships" xmlns:m="http://schemas.openxmlformats.org/officeDocument/2006/math" xmlns:v="urn:schemas-microsoft-com:vml" xmlns:wp14="http://schemas.microsoft.com/office/word/2010/wordprocessingDrawing" xmlns:wp="http://schemas.openxmlformats.org/drawingml/2006/wordprocessingDrawing" xmlns:w10="urn:schemas-microsoft-com:office:word" xmlns:w="http://schemas.openxmlformats.org/wordprocessingml/2006/main" xmlns:w14="http://schemas.microsoft.com/office/word/2010/wordml" xmlns:w15="http://schemas.microsoft.com/office/word/2012/wordml" xmlns:w16cid="http://schemas.microsoft.com/office/word/2016/wordml/cid" xmlns:w16se="http://schemas.microsoft.com/office/word/2015/wordml/symex" xmlns:wpg="http://schemas.microsoft.com/office/word/2010/wordprocessingGroup" xmlns:wpi="http://schemas.microsoft.com/office/word/2010/wordprocessingInk" xmlns:wne="http://schemas.microsoft.com/office/word/2006/wordml" xmlns:wps="http://schemas.microsoft.com/office/word/2010/wordprocessingShape" mc:Ignorable="w14 w15 w16se w16cid wp14">
   <w:p>
     <w:pPr>
       <w:pStyle w:val="Footer"/>
@@ -22568,7 +22750,7 @@
 </file>
 
 <file path=word/header2.xml><?xml version="1.0" encoding="utf-8"?>
-<w:hdr xmlns:wpc="http://schemas.microsoft.com/office/word/2010/wordprocessingCanvas" xmlns:cx="http://schemas.microsoft.com/office/drawing/2014/chartex" xmlns:mc="http://schemas.openxmlformats.org/markup-compatibility/2006" xmlns:o="urn:schemas-microsoft-com:office:office" xmlns:r="http://schemas.openxmlformats.org/officeDocument/2006/relationships" xmlns:m="http://schemas.openxmlformats.org/officeDocument/2006/math" xmlns:v="urn:schemas-microsoft-com:vml" xmlns:wp14="http://schemas.microsoft.com/office/word/2010/wordprocessingDrawing" xmlns:wp="http://schemas.openxmlformats.org/drawingml/2006/wordprocessingDrawing" xmlns:w10="urn:schemas-microsoft-com:office:word" xmlns:w="http://schemas.openxmlformats.org/wordprocessingml/2006/main" xmlns:w14="http://schemas.microsoft.com/office/word/2010/wordml" xmlns:w15="http://schemas.microsoft.com/office/word/2012/wordml" xmlns:w16se="http://schemas.microsoft.com/office/word/2015/wordml/symex" xmlns:wpg="http://schemas.microsoft.com/office/word/2010/wordprocessingGroup" xmlns:wpi="http://schemas.microsoft.com/office/word/2010/wordprocessingInk" xmlns:wne="http://schemas.microsoft.com/office/word/2006/wordml" xmlns:wps="http://schemas.microsoft.com/office/word/2010/wordprocessingShape" mc:Ignorable="w14 w15 w16se wp14">
+<w:hdr xmlns:wpc="http://schemas.microsoft.com/office/word/2010/wordprocessingCanvas" xmlns:cx="http://schemas.microsoft.com/office/drawing/2014/chartex" xmlns:cx1="http://schemas.microsoft.com/office/drawing/2015/9/8/chartex" xmlns:cx2="http://schemas.microsoft.com/office/drawing/2015/10/21/chartex" xmlns:cx3="http://schemas.microsoft.com/office/drawing/2016/5/9/chartex" xmlns:cx4="http://schemas.microsoft.com/office/drawing/2016/5/10/chartex" xmlns:cx5="http://schemas.microsoft.com/office/drawing/2016/5/11/chartex" xmlns:cx6="http://schemas.microsoft.com/office/drawing/2016/5/12/chartex" xmlns:cx7="http://schemas.microsoft.com/office/drawing/2016/5/13/chartex" xmlns:cx8="http://schemas.microsoft.com/office/drawing/2016/5/14/chartex" xmlns:mc="http://schemas.openxmlformats.org/markup-compatibility/2006" xmlns:aink="http://schemas.microsoft.com/office/drawing/2016/ink" xmlns:am3d="http://schemas.microsoft.com/office/drawing/2017/model3d" xmlns:o="urn:schemas-microsoft-com:office:office" xmlns:r="http://schemas.openxmlformats.org/officeDocument/2006/relationships" xmlns:m="http://schemas.openxmlformats.org/officeDocument/2006/math" xmlns:v="urn:schemas-microsoft-com:vml" xmlns:wp14="http://schemas.microsoft.com/office/word/2010/wordprocessingDrawing" xmlns:wp="http://schemas.openxmlformats.org/drawingml/2006/wordprocessingDrawing" xmlns:w10="urn:schemas-microsoft-com:office:word" xmlns:w="http://schemas.openxmlformats.org/wordprocessingml/2006/main" xmlns:w14="http://schemas.microsoft.com/office/word/2010/wordml" xmlns:w15="http://schemas.microsoft.com/office/word/2012/wordml" xmlns:w16cid="http://schemas.microsoft.com/office/word/2016/wordml/cid" xmlns:w16se="http://schemas.microsoft.com/office/word/2015/wordml/symex" xmlns:wpg="http://schemas.microsoft.com/office/word/2010/wordprocessingGroup" xmlns:wpi="http://schemas.microsoft.com/office/word/2010/wordprocessingInk" xmlns:wne="http://schemas.microsoft.com/office/word/2006/wordml" xmlns:wps="http://schemas.microsoft.com/office/word/2010/wordprocessingShape" mc:Ignorable="w14 w15 w16se w16cid wp14">
   <w:p>
     <w:pPr>
       <w:pStyle w:val="Header"/>
@@ -22578,7 +22760,7 @@
 </file>
 
 <file path=word/header3.xml><?xml version="1.0" encoding="utf-8"?>
-<w:hdr xmlns:wpc="http://schemas.microsoft.com/office/word/2010/wordprocessingCanvas" xmlns:cx="http://schemas.microsoft.com/office/drawing/2014/chartex" xmlns:mc="http://schemas.openxmlformats.org/markup-compatibility/2006" xmlns:o="urn:schemas-microsoft-com:office:office" xmlns:r="http://schemas.openxmlformats.org/officeDocument/2006/relationships" xmlns:m="http://schemas.openxmlformats.org/officeDocument/2006/math" xmlns:v="urn:schemas-microsoft-com:vml" xmlns:wp14="http://schemas.microsoft.com/office/word/2010/wordprocessingDrawing" xmlns:wp="http://schemas.openxmlformats.org/drawingml/2006/wordprocessingDrawing" xmlns:w10="urn:schemas-microsoft-com:office:word" xmlns:w="http://schemas.openxmlformats.org/wordprocessingml/2006/main" xmlns:w14="http://schemas.microsoft.com/office/word/2010/wordml" xmlns:w15="http://schemas.microsoft.com/office/word/2012/wordml" xmlns:w16se="http://schemas.microsoft.com/office/word/2015/wordml/symex" xmlns:wpg="http://schemas.microsoft.com/office/word/2010/wordprocessingGroup" xmlns:wpi="http://schemas.microsoft.com/office/word/2010/wordprocessingInk" xmlns:wne="http://schemas.microsoft.com/office/word/2006/wordml" xmlns:wps="http://schemas.microsoft.com/office/word/2010/wordprocessingShape" mc:Ignorable="w14 w15 w16se wp14">
+<w:hdr xmlns:wpc="http://schemas.microsoft.com/office/word/2010/wordprocessingCanvas" xmlns:cx="http://schemas.microsoft.com/office/drawing/2014/chartex" xmlns:cx1="http://schemas.microsoft.com/office/drawing/2015/9/8/chartex" xmlns:cx2="http://schemas.microsoft.com/office/drawing/2015/10/21/chartex" xmlns:cx3="http://schemas.microsoft.com/office/drawing/2016/5/9/chartex" xmlns:cx4="http://schemas.microsoft.com/office/drawing/2016/5/10/chartex" xmlns:cx5="http://schemas.microsoft.com/office/drawing/2016/5/11/chartex" xmlns:cx6="http://schemas.microsoft.com/office/drawing/2016/5/12/chartex" xmlns:cx7="http://schemas.microsoft.com/office/drawing/2016/5/13/chartex" xmlns:cx8="http://schemas.microsoft.com/office/drawing/2016/5/14/chartex" xmlns:mc="http://schemas.openxmlformats.org/markup-compatibility/2006" xmlns:aink="http://schemas.microsoft.com/office/drawing/2016/ink" xmlns:am3d="http://schemas.microsoft.com/office/drawing/2017/model3d" xmlns:o="urn:schemas-microsoft-com:office:office" xmlns:r="http://schemas.openxmlformats.org/officeDocument/2006/relationships" xmlns:m="http://schemas.openxmlformats.org/officeDocument/2006/math" xmlns:v="urn:schemas-microsoft-com:vml" xmlns:wp14="http://schemas.microsoft.com/office/word/2010/wordprocessingDrawing" xmlns:wp="http://schemas.openxmlformats.org/drawingml/2006/wordprocessingDrawing" xmlns:w10="urn:schemas-microsoft-com:office:word" xmlns:w="http://schemas.openxmlformats.org/wordprocessingml/2006/main" xmlns:w14="http://schemas.microsoft.com/office/word/2010/wordml" xmlns:w15="http://schemas.microsoft.com/office/word/2012/wordml" xmlns:w16cid="http://schemas.microsoft.com/office/word/2016/wordml/cid" xmlns:w16se="http://schemas.microsoft.com/office/word/2015/wordml/symex" xmlns:wpg="http://schemas.microsoft.com/office/word/2010/wordprocessingGroup" xmlns:wpi="http://schemas.microsoft.com/office/word/2010/wordprocessingInk" xmlns:wne="http://schemas.microsoft.com/office/word/2006/wordml" xmlns:wps="http://schemas.microsoft.com/office/word/2010/wordprocessingShape" mc:Ignorable="w14 w15 w16se w16cid wp14">
   <w:p>
     <w:pPr>
       <w:pStyle w:val="Header"/>
@@ -22589,7 +22771,7 @@
 </file>
 
 <file path=word/header4.xml><?xml version="1.0" encoding="utf-8"?>
-<w:hdr xmlns:wpc="http://schemas.microsoft.com/office/word/2010/wordprocessingCanvas" xmlns:cx="http://schemas.microsoft.com/office/drawing/2014/chartex" xmlns:mc="http://schemas.openxmlformats.org/markup-compatibility/2006" xmlns:o="urn:schemas-microsoft-com:office:office" xmlns:r="http://schemas.openxmlformats.org/officeDocument/2006/relationships" xmlns:m="http://schemas.openxmlformats.org/officeDocument/2006/math" xmlns:v="urn:schemas-microsoft-com:vml" xmlns:wp14="http://schemas.microsoft.com/office/word/2010/wordprocessingDrawing" xmlns:wp="http://schemas.openxmlformats.org/drawingml/2006/wordprocessingDrawing" xmlns:w10="urn:schemas-microsoft-com:office:word" xmlns:w="http://schemas.openxmlformats.org/wordprocessingml/2006/main" xmlns:w14="http://schemas.microsoft.com/office/word/2010/wordml" xmlns:w15="http://schemas.microsoft.com/office/word/2012/wordml" xmlns:w16se="http://schemas.microsoft.com/office/word/2015/wordml/symex" xmlns:wpg="http://schemas.microsoft.com/office/word/2010/wordprocessingGroup" xmlns:wpi="http://schemas.microsoft.com/office/word/2010/wordprocessingInk" xmlns:wne="http://schemas.microsoft.com/office/word/2006/wordml" xmlns:wps="http://schemas.microsoft.com/office/word/2010/wordprocessingShape" mc:Ignorable="w14 w15 w16se wp14">
+<w:hdr xmlns:wpc="http://schemas.microsoft.com/office/word/2010/wordprocessingCanvas" xmlns:cx="http://schemas.microsoft.com/office/drawing/2014/chartex" xmlns:cx1="http://schemas.microsoft.com/office/drawing/2015/9/8/chartex" xmlns:cx2="http://schemas.microsoft.com/office/drawing/2015/10/21/chartex" xmlns:cx3="http://schemas.microsoft.com/office/drawing/2016/5/9/chartex" xmlns:cx4="http://schemas.microsoft.com/office/drawing/2016/5/10/chartex" xmlns:cx5="http://schemas.microsoft.com/office/drawing/2016/5/11/chartex" xmlns:cx6="http://schemas.microsoft.com/office/drawing/2016/5/12/chartex" xmlns:cx7="http://schemas.microsoft.com/office/drawing/2016/5/13/chartex" xmlns:cx8="http://schemas.microsoft.com/office/drawing/2016/5/14/chartex" xmlns:mc="http://schemas.openxmlformats.org/markup-compatibility/2006" xmlns:aink="http://schemas.microsoft.com/office/drawing/2016/ink" xmlns:am3d="http://schemas.microsoft.com/office/drawing/2017/model3d" xmlns:o="urn:schemas-microsoft-com:office:office" xmlns:r="http://schemas.openxmlformats.org/officeDocument/2006/relationships" xmlns:m="http://schemas.openxmlformats.org/officeDocument/2006/math" xmlns:v="urn:schemas-microsoft-com:vml" xmlns:wp14="http://schemas.microsoft.com/office/word/2010/wordprocessingDrawing" xmlns:wp="http://schemas.openxmlformats.org/drawingml/2006/wordprocessingDrawing" xmlns:w10="urn:schemas-microsoft-com:office:word" xmlns:w="http://schemas.openxmlformats.org/wordprocessingml/2006/main" xmlns:w14="http://schemas.microsoft.com/office/word/2010/wordml" xmlns:w15="http://schemas.microsoft.com/office/word/2012/wordml" xmlns:w16cid="http://schemas.microsoft.com/office/word/2016/wordml/cid" xmlns:w16se="http://schemas.microsoft.com/office/word/2015/wordml/symex" xmlns:wpg="http://schemas.microsoft.com/office/word/2010/wordprocessingGroup" xmlns:wpi="http://schemas.microsoft.com/office/word/2010/wordprocessingInk" xmlns:wne="http://schemas.microsoft.com/office/word/2006/wordml" xmlns:wps="http://schemas.microsoft.com/office/word/2010/wordprocessingShape" mc:Ignorable="w14 w15 w16se w16cid wp14">
   <w:p>
     <w:pPr>
       <w:pStyle w:val="Header"/>
@@ -22603,7 +22785,7 @@
 </file>
 
 <file path=word/numbering.xml><?xml version="1.0" encoding="utf-8"?>
-<w:numbering xmlns:wpc="http://schemas.microsoft.com/office/word/2010/wordprocessingCanvas" xmlns:cx="http://schemas.microsoft.com/office/drawing/2014/chartex" xmlns:mc="http://schemas.openxmlformats.org/markup-compatibility/2006" xmlns:o="urn:schemas-microsoft-com:office:office" xmlns:r="http://schemas.openxmlformats.org/officeDocument/2006/relationships" xmlns:m="http://schemas.openxmlformats.org/officeDocument/2006/math" xmlns:v="urn:schemas-microsoft-com:vml" xmlns:wp14="http://schemas.microsoft.com/office/word/2010/wordprocessingDrawing" xmlns:wp="http://schemas.openxmlformats.org/drawingml/2006/wordprocessingDrawing" xmlns:w10="urn:schemas-microsoft-com:office:word" xmlns:w="http://schemas.openxmlformats.org/wordprocessingml/2006/main" xmlns:w14="http://schemas.microsoft.com/office/word/2010/wordml" xmlns:w15="http://schemas.microsoft.com/office/word/2012/wordml" xmlns:w16se="http://schemas.microsoft.com/office/word/2015/wordml/symex" xmlns:wpg="http://schemas.microsoft.com/office/word/2010/wordprocessingGroup" xmlns:wpi="http://schemas.microsoft.com/office/word/2010/wordprocessingInk" xmlns:wne="http://schemas.microsoft.com/office/word/2006/wordml" xmlns:wps="http://schemas.microsoft.com/office/word/2010/wordprocessingShape" mc:Ignorable="w14 w15 w16se wp14">
+<w:numbering xmlns:wpc="http://schemas.microsoft.com/office/word/2010/wordprocessingCanvas" xmlns:cx="http://schemas.microsoft.com/office/drawing/2014/chartex" xmlns:cx1="http://schemas.microsoft.com/office/drawing/2015/9/8/chartex" xmlns:cx2="http://schemas.microsoft.com/office/drawing/2015/10/21/chartex" xmlns:cx3="http://schemas.microsoft.com/office/drawing/2016/5/9/chartex" xmlns:cx4="http://schemas.microsoft.com/office/drawing/2016/5/10/chartex" xmlns:cx5="http://schemas.microsoft.com/office/drawing/2016/5/11/chartex" xmlns:cx6="http://schemas.microsoft.com/office/drawing/2016/5/12/chartex" xmlns:cx7="http://schemas.microsoft.com/office/drawing/2016/5/13/chartex" xmlns:cx8="http://schemas.microsoft.com/office/drawing/2016/5/14/chartex" xmlns:mc="http://schemas.openxmlformats.org/markup-compatibility/2006" xmlns:aink="http://schemas.microsoft.com/office/drawing/2016/ink" xmlns:am3d="http://schemas.microsoft.com/office/drawing/2017/model3d" xmlns:o="urn:schemas-microsoft-com:office:office" xmlns:r="http://schemas.openxmlformats.org/officeDocument/2006/relationships" xmlns:m="http://schemas.openxmlformats.org/officeDocument/2006/math" xmlns:v="urn:schemas-microsoft-com:vml" xmlns:wp14="http://schemas.microsoft.com/office/word/2010/wordprocessingDrawing" xmlns:wp="http://schemas.openxmlformats.org/drawingml/2006/wordprocessingDrawing" xmlns:w10="urn:schemas-microsoft-com:office:word" xmlns:w="http://schemas.openxmlformats.org/wordprocessingml/2006/main" xmlns:w14="http://schemas.microsoft.com/office/word/2010/wordml" xmlns:w15="http://schemas.microsoft.com/office/word/2012/wordml" xmlns:w16cid="http://schemas.microsoft.com/office/word/2016/wordml/cid" xmlns:w16se="http://schemas.microsoft.com/office/word/2015/wordml/symex" xmlns:wpg="http://schemas.microsoft.com/office/word/2010/wordprocessingGroup" xmlns:wpi="http://schemas.microsoft.com/office/word/2010/wordprocessingInk" xmlns:wne="http://schemas.microsoft.com/office/word/2006/wordml" xmlns:wps="http://schemas.microsoft.com/office/word/2010/wordprocessingShape" mc:Ignorable="w14 w15 w16se w16cid wp14">
   <w:abstractNum w:abstractNumId="0" w15:restartNumberingAfterBreak="0">
     <w:nsid w:val="FFFFFFFE"/>
     <w:multiLevelType w:val="singleLevel"/>
@@ -26398,7 +26580,7 @@
 </file>
 
 <file path=word/styles.xml><?xml version="1.0" encoding="utf-8"?>
-<w:styles xmlns:mc="http://schemas.openxmlformats.org/markup-compatibility/2006" xmlns:r="http://schemas.openxmlformats.org/officeDocument/2006/relationships" xmlns:w="http://schemas.openxmlformats.org/wordprocessingml/2006/main" xmlns:w14="http://schemas.microsoft.com/office/word/2010/wordml" xmlns:w15="http://schemas.microsoft.com/office/word/2012/wordml" xmlns:w16se="http://schemas.microsoft.com/office/word/2015/wordml/symex" mc:Ignorable="w14 w15 w16se">
+<w:styles xmlns:mc="http://schemas.openxmlformats.org/markup-compatibility/2006" xmlns:r="http://schemas.openxmlformats.org/officeDocument/2006/relationships" xmlns:w="http://schemas.openxmlformats.org/wordprocessingml/2006/main" xmlns:w14="http://schemas.microsoft.com/office/word/2010/wordml" xmlns:w15="http://schemas.microsoft.com/office/word/2012/wordml" xmlns:w16cid="http://schemas.microsoft.com/office/word/2016/wordml/cid" xmlns:w16se="http://schemas.microsoft.com/office/word/2015/wordml/symex" mc:Ignorable="w14 w15 w16se w16cid">
   <w:docDefaults>
     <w:rPrDefault>
       <w:rPr>
@@ -26414,7 +26596,7 @@
       </w:pPr>
     </w:pPrDefault>
   </w:docDefaults>
-  <w:latentStyles w:defLockedState="0" w:defUIPriority="99" w:defSemiHidden="0" w:defUnhideWhenUsed="0" w:defQFormat="0" w:count="371">
+  <w:latentStyles w:defLockedState="0" w:defUIPriority="99" w:defSemiHidden="0" w:defUnhideWhenUsed="0" w:defQFormat="0" w:count="375">
     <w:lsdException w:name="Normal" w:uiPriority="0" w:qFormat="1"/>
     <w:lsdException w:name="heading 1" w:uiPriority="9" w:qFormat="1"/>
     <w:lsdException w:name="heading 2" w:semiHidden="1" w:uiPriority="9" w:unhideWhenUsed="1" w:qFormat="1"/>
@@ -26786,6 +26968,10 @@
     <w:lsdException w:name="List Table 5 Dark Accent 6" w:uiPriority="50"/>
     <w:lsdException w:name="List Table 6 Colorful Accent 6" w:uiPriority="51"/>
     <w:lsdException w:name="List Table 7 Colorful Accent 6" w:uiPriority="52"/>
+    <w:lsdException w:name="Mention" w:semiHidden="1" w:unhideWhenUsed="1"/>
+    <w:lsdException w:name="Smart Hyperlink" w:semiHidden="1" w:unhideWhenUsed="1"/>
+    <w:lsdException w:name="Hashtag" w:semiHidden="1" w:unhideWhenUsed="1"/>
+    <w:lsdException w:name="Unresolved Mention" w:semiHidden="1" w:unhideWhenUsed="1"/>
   </w:latentStyles>
   <w:style w:type="paragraph" w:default="1" w:styleId="Normal">
     <w:name w:val="Normal"/>
@@ -31549,8 +31735,8 @@
       </w:tcPr>
     </w:tblStylePr>
   </w:style>
-  <w:style w:type="character" w:customStyle="1" w:styleId="UnresolvedMention">
-    <w:name w:val="Unresolved Mention"/>
+  <w:style w:type="character" w:customStyle="1" w:styleId="UnresolvedMention2">
+    <w:name w:val="Unresolved Mention2"/>
     <w:basedOn w:val="DefaultParagraphFont"/>
     <w:uiPriority w:val="99"/>
     <w:semiHidden/>
@@ -31826,6 +32012,21 @@
 </file>
 
 <file path=customXml/item1.xml><?xml version="1.0" encoding="utf-8"?>
+<?mso-contentType ?>
+<FormTemplates xmlns="http://schemas.microsoft.com/sharepoint/v3/contenttype/forms">
+  <Display>DocumentLibraryForm</Display>
+  <Edit>DocumentLibraryForm</Edit>
+  <New>DocumentLibraryForm</New>
+</FormTemplates>
+</file>
+
+<file path=customXml/item2.xml><?xml version="1.0" encoding="utf-8"?>
+<p:properties xmlns:p="http://schemas.microsoft.com/office/2006/metadata/properties" xmlns:xsi="http://www.w3.org/2001/XMLSchema-instance" xmlns:pc="http://schemas.microsoft.com/office/infopath/2007/PartnerControls">
+  <documentManagement/>
+</p:properties>
+</file>
+
+<file path=customXml/item3.xml><?xml version="1.0" encoding="utf-8"?>
 <ct:contentTypeSchema xmlns:ct="http://schemas.microsoft.com/office/2006/metadata/contentType" xmlns:ma="http://schemas.microsoft.com/office/2006/metadata/properties/metaAttributes" ct:_="" ma:_="" ma:contentTypeName="Document" ma:contentTypeID="0x010100142E2E750B4CC7468867D4C72CFC5B8F" ma:contentTypeVersion="2" ma:contentTypeDescription="Create a new document." ma:contentTypeScope="" ma:versionID="5aa4314796212f51bb618b9a556090bc">
   <xsd:schema xmlns:xsd="http://www.w3.org/2001/XMLSchema" xmlns:xs="http://www.w3.org/2001/XMLSchema" xmlns:p="http://schemas.microsoft.com/office/2006/metadata/properties" xmlns:ns2="9997e223-e627-48fb-a622-9be179ce5e62" targetNamespace="http://schemas.microsoft.com/office/2006/metadata/properties" ma:root="true" ma:fieldsID="93fb32eea9deab3cb983c4d187a39e46" ns2:_="">
     <xsd:import namespace="9997e223-e627-48fb-a622-9be179ce5e62"/>
@@ -31957,26 +32158,28 @@
 </ct:contentTypeSchema>
 </file>
 
-<file path=customXml/item2.xml><?xml version="1.0" encoding="utf-8"?>
-<?mso-contentType ?>
-<FormTemplates xmlns="http://schemas.microsoft.com/sharepoint/v3/contenttype/forms">
-  <Display>DocumentLibraryForm</Display>
-  <Edit>DocumentLibraryForm</Edit>
-  <New>DocumentLibraryForm</New>
-</FormTemplates>
-</file>
-
-<file path=customXml/item3.xml><?xml version="1.0" encoding="utf-8"?>
-<p:properties xmlns:p="http://schemas.microsoft.com/office/2006/metadata/properties" xmlns:xsi="http://www.w3.org/2001/XMLSchema-instance" xmlns:pc="http://schemas.microsoft.com/office/infopath/2007/PartnerControls">
-  <documentManagement/>
-</p:properties>
-</file>
-
 <file path=customXml/item4.xml><?xml version="1.0" encoding="utf-8"?>
 <b:Sources xmlns:b="http://schemas.openxmlformats.org/officeDocument/2006/bibliography" xmlns="http://schemas.openxmlformats.org/officeDocument/2006/bibliography" SelectedStyle="\APASixthEditionOfficeOnline.xsl" StyleName="APA" Version="6"/>
 </file>
 
 <file path=customXml/itemProps1.xml><?xml version="1.0" encoding="utf-8"?>
+<ds:datastoreItem xmlns:ds="http://schemas.openxmlformats.org/officeDocument/2006/customXml" ds:itemID="{7F94222D-D457-411A-8AF2-B8CC82D62919}">
+  <ds:schemaRefs>
+    <ds:schemaRef ds:uri="http://schemas.microsoft.com/sharepoint/v3/contenttype/forms"/>
+  </ds:schemaRefs>
+</ds:datastoreItem>
+</file>
+
+<file path=customXml/itemProps2.xml><?xml version="1.0" encoding="utf-8"?>
+<ds:datastoreItem xmlns:ds="http://schemas.openxmlformats.org/officeDocument/2006/customXml" ds:itemID="{61FE0F04-CB74-4678-A3C6-490DFB4BC976}">
+  <ds:schemaRefs>
+    <ds:schemaRef ds:uri="http://schemas.microsoft.com/office/2006/metadata/properties"/>
+    <ds:schemaRef ds:uri="http://schemas.microsoft.com/office/infopath/2007/PartnerControls"/>
+  </ds:schemaRefs>
+</ds:datastoreItem>
+</file>
+
+<file path=customXml/itemProps3.xml><?xml version="1.0" encoding="utf-8"?>
 <ds:datastoreItem xmlns:ds="http://schemas.openxmlformats.org/officeDocument/2006/customXml" ds:itemID="{6D9840FF-2262-4894-9B6C-225C2AFB4352}">
   <ds:schemaRefs>
     <ds:schemaRef ds:uri="http://schemas.microsoft.com/office/2006/metadata/contentType"/>
@@ -31994,25 +32197,8 @@
 </ds:datastoreItem>
 </file>
 
-<file path=customXml/itemProps2.xml><?xml version="1.0" encoding="utf-8"?>
-<ds:datastoreItem xmlns:ds="http://schemas.openxmlformats.org/officeDocument/2006/customXml" ds:itemID="{7F94222D-D457-411A-8AF2-B8CC82D62919}">
-  <ds:schemaRefs>
-    <ds:schemaRef ds:uri="http://schemas.microsoft.com/sharepoint/v3/contenttype/forms"/>
-  </ds:schemaRefs>
-</ds:datastoreItem>
-</file>
-
-<file path=customXml/itemProps3.xml><?xml version="1.0" encoding="utf-8"?>
-<ds:datastoreItem xmlns:ds="http://schemas.openxmlformats.org/officeDocument/2006/customXml" ds:itemID="{61FE0F04-CB74-4678-A3C6-490DFB4BC976}">
-  <ds:schemaRefs>
-    <ds:schemaRef ds:uri="http://schemas.microsoft.com/office/2006/metadata/properties"/>
-    <ds:schemaRef ds:uri="http://schemas.microsoft.com/office/infopath/2007/PartnerControls"/>
-  </ds:schemaRefs>
-</ds:datastoreItem>
-</file>
-
 <file path=customXml/itemProps4.xml><?xml version="1.0" encoding="utf-8"?>
-<ds:datastoreItem xmlns:ds="http://schemas.openxmlformats.org/officeDocument/2006/customXml" ds:itemID="{DEBD7BC9-7D67-4BA9-B993-2274D30BD150}">
+<ds:datastoreItem xmlns:ds="http://schemas.openxmlformats.org/officeDocument/2006/customXml" ds:itemID="{758C15F2-E448-41AC-9666-66CF0AFADACD}">
   <ds:schemaRefs>
     <ds:schemaRef ds:uri="http://schemas.openxmlformats.org/officeDocument/2006/bibliography"/>
   </ds:schemaRefs>

</xml_diff>